<commit_message>
Modification du fichier de saisie
ajout du fichier squelette
Modification du word
</commit_message>
<xml_diff>
--- a/SoundMemory.docx
+++ b/SoundMemory.docx
@@ -5,8 +5,13 @@
     <w:sdt>
       <w:sdtPr>
         <w:rPr>
+          <w:rFonts w:asciiTheme="minorHAnsi" w:eastAsiaTheme="minorHAnsi" w:hAnsiTheme="minorHAnsi" w:cstheme="minorBidi"/>
+          <w:color w:val="auto"/>
+          <w:spacing w:val="0"/>
+          <w:kern w:val="0"/>
           <w:sz w:val="140"/>
           <w:szCs w:val="140"/>
+          <w:lang w:eastAsia="en-US"/>
         </w:rPr>
         <w:id w:val="-1061473064"/>
         <w:docPartObj>
@@ -16,13 +21,8 @@
       </w:sdtPr>
       <w:sdtEndPr>
         <w:rPr>
-          <w:rFonts w:asciiTheme="minorHAnsi" w:eastAsiaTheme="minorHAnsi" w:hAnsiTheme="minorHAnsi" w:cstheme="minorBidi"/>
-          <w:color w:val="auto"/>
-          <w:spacing w:val="0"/>
-          <w:kern w:val="0"/>
           <w:sz w:val="22"/>
           <w:szCs w:val="22"/>
-          <w:lang w:eastAsia="en-US"/>
         </w:rPr>
       </w:sdtEndPr>
       <w:sdtContent>
@@ -62,6 +62,7 @@
                     <w:dataBinding w:prefixMappings="xmlns:ns0='http://schemas.openxmlformats.org/package/2006/metadata/core-properties' xmlns:ns1='http://purl.org/dc/elements/1.1/'" w:xpath="/ns0:coreProperties[1]/ns1:title[1]" w:storeItemID="{6C3C8BC8-F283-45AE-878A-BAB7291924A1}"/>
                     <w:text/>
                   </w:sdtPr>
+                  <w:sdtEndPr/>
                   <w:sdtContent>
                     <w:proofErr w:type="spellStart"/>
                     <w:r>
@@ -101,6 +102,7 @@
                     <w:dataBinding w:prefixMappings="xmlns:ns0='http://schemas.openxmlformats.org/package/2006/metadata/core-properties' xmlns:ns1='http://purl.org/dc/elements/1.1/'" w:xpath="/ns0:coreProperties[1]/ns1:subject[1]" w:storeItemID="{6C3C8BC8-F283-45AE-878A-BAB7291924A1}"/>
                     <w:text/>
                   </w:sdtPr>
+                  <w:sdtEndPr/>
                   <w:sdtContent>
                     <w:r>
                       <w:rPr>
@@ -114,14 +116,7 @@
                         <w:sz w:val="44"/>
                         <w:szCs w:val="44"/>
                       </w:rPr>
-                      <w:t xml:space="preserve"> </w:t>
-                    </w:r>
-                    <w:r>
-                      <w:rPr>
-                        <w:sz w:val="44"/>
-                        <w:szCs w:val="44"/>
-                      </w:rPr>
-                      <w:t>M152</w:t>
+                      <w:t xml:space="preserve"> M152</w:t>
                     </w:r>
                   </w:sdtContent>
                 </w:sdt>
@@ -148,11 +143,12 @@
                 <w:r>
                   <w:rPr>
                     <w:noProof/>
+                    <w:lang w:eastAsia="fr-CH"/>
                   </w:rPr>
                   <mc:AlternateContent>
                     <mc:Choice Requires="wps">
                       <w:drawing>
-                        <wp:anchor distT="0" distB="0" distL="114300" distR="114300" simplePos="0" relativeHeight="251666432" behindDoc="0" locked="0" layoutInCell="1" allowOverlap="1" wp14:anchorId="1ACCE9BB" wp14:editId="422F72DD">
+                        <wp:anchor distT="0" distB="0" distL="114300" distR="114300" simplePos="0" relativeHeight="251666432" behindDoc="0" locked="0" layoutInCell="1" allowOverlap="1" wp14:anchorId="0C28676D" wp14:editId="05146CF6">
                           <wp:simplePos x="0" y="0"/>
                           <wp:positionH relativeFrom="column">
                             <wp:posOffset>-97790</wp:posOffset>
@@ -265,6 +261,7 @@
                     <w:dataBinding w:prefixMappings="xmlns:ns0='http://schemas.microsoft.com/office/2006/coverPageProps'" w:xpath="/ns0:CoverPageProperties[1]/ns0:Abstract[1]" w:storeItemID="{55AF091B-3C7A-41E3-B477-F2FDAA23CFDA}"/>
                     <w:text/>
                   </w:sdtPr>
+                  <w:sdtEndPr/>
                   <w:sdtContent>
                     <w:r>
                       <w:rPr>
@@ -284,11 +281,12 @@
           <w:r>
             <w:rPr>
               <w:noProof/>
+              <w:lang w:eastAsia="fr-CH"/>
             </w:rPr>
             <mc:AlternateContent>
               <mc:Choice Requires="wps">
                 <w:drawing>
-                  <wp:anchor distT="0" distB="0" distL="114300" distR="114300" simplePos="0" relativeHeight="251661312" behindDoc="1" locked="0" layoutInCell="1" allowOverlap="1" wp14:anchorId="5B24EC95" wp14:editId="3294EB05">
+                  <wp:anchor distT="0" distB="0" distL="114300" distR="114300" simplePos="0" relativeHeight="251661312" behindDoc="1" locked="0" layoutInCell="1" allowOverlap="1" wp14:anchorId="6222AEAD" wp14:editId="67940E25">
                     <wp:simplePos x="0" y="0"/>
                     <wp:positionH relativeFrom="page">
                       <wp:align>center</wp:align>
@@ -314,7 +312,7 @@
                               <a:avLst/>
                             </a:prstGeom>
                             <a:blipFill dpi="0" rotWithShape="1">
-                              <a:blip r:embed="rId8">
+                              <a:blip r:embed="rId10">
                                 <a:duotone>
                                   <a:schemeClr val="lt1">
                                     <a:shade val="20000"/>
@@ -373,7 +371,7 @@
               <mc:Fallback>
                 <w:pict>
                   <v:rect id="Rectangle 52" o:spid="_x0000_s1026" style="position:absolute;margin-left:0;margin-top:0;width:612pt;height:11in;z-index:-251655168;visibility:visible;mso-wrap-style:square;mso-width-percent:1000;mso-height-percent:1000;mso-wrap-distance-left:9pt;mso-wrap-distance-top:0;mso-wrap-distance-right:9pt;mso-wrap-distance-bottom:0;mso-position-horizontal:center;mso-position-horizontal-relative:page;mso-position-vertical:center;mso-position-vertical-relative:page;mso-width-percent:1000;mso-height-percent:1000;mso-width-relative:page;mso-height-relative:page;v-text-anchor:middle" o:gfxdata="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" stroked="f" strokeweight="2pt">
-                    <v:fill r:id="rId9" o:title="" recolor="t" rotate="t" type="frame"/>
+                    <v:fill r:id="rId11" o:title="" recolor="t" rotate="t" type="frame"/>
                     <v:imagedata recolortarget="#3f3f3f [801]"/>
                     <w10:wrap anchorx="page" anchory="page"/>
                   </v:rect>
@@ -384,11 +382,12 @@
           <w:r>
             <w:rPr>
               <w:noProof/>
+              <w:lang w:eastAsia="fr-CH"/>
             </w:rPr>
             <mc:AlternateContent>
               <mc:Choice Requires="wps">
                 <w:drawing>
-                  <wp:anchor distT="0" distB="0" distL="114300" distR="114300" simplePos="0" relativeHeight="251659264" behindDoc="0" locked="0" layoutInCell="1" allowOverlap="1" wp14:anchorId="1608DEF5" wp14:editId="6D5E230F">
+                  <wp:anchor distT="0" distB="0" distL="114300" distR="114300" simplePos="0" relativeHeight="251659264" behindDoc="0" locked="0" layoutInCell="1" allowOverlap="1" wp14:anchorId="35EF7F7A" wp14:editId="3FFA4396">
                     <wp:simplePos x="0" y="0"/>
                     <mc:AlternateContent>
                       <mc:Choice Requires="wp14">
@@ -487,7 +486,7 @@
               <w:lang w:eastAsia="fr-CH"/>
             </w:rPr>
             <w:drawing>
-              <wp:anchor distT="0" distB="0" distL="114300" distR="114300" simplePos="0" relativeHeight="251664384" behindDoc="1" locked="0" layoutInCell="1" allowOverlap="1" wp14:anchorId="4F73F048" wp14:editId="2DD5E17C">
+              <wp:anchor distT="0" distB="0" distL="114300" distR="114300" simplePos="0" relativeHeight="251664384" behindDoc="1" locked="0" layoutInCell="1" allowOverlap="1" wp14:anchorId="7EFFAA47" wp14:editId="31346F5D">
                 <wp:simplePos x="0" y="0"/>
                 <wp:positionH relativeFrom="column">
                   <wp:posOffset>147955</wp:posOffset>
@@ -512,7 +511,7 @@
                         </pic:cNvPicPr>
                       </pic:nvPicPr>
                       <pic:blipFill>
-                        <a:blip r:embed="rId10">
+                        <a:blip r:embed="rId12">
                           <a:extLst>
                             <a:ext uri="{28A0092B-C50C-407E-A947-70E740481C1C}">
                               <a14:useLocalDpi xmlns:a14="http://schemas.microsoft.com/office/drawing/2010/main" val="0"/>
@@ -552,11 +551,12 @@
           <w:r>
             <w:rPr>
               <w:noProof/>
+              <w:lang w:eastAsia="fr-CH"/>
             </w:rPr>
             <mc:AlternateContent>
               <mc:Choice Requires="wps">
                 <w:drawing>
-                  <wp:anchor distT="0" distB="0" distL="114300" distR="114300" simplePos="0" relativeHeight="251660288" behindDoc="0" locked="0" layoutInCell="1" allowOverlap="1" wp14:anchorId="01381809" wp14:editId="5FFEB768">
+                  <wp:anchor distT="0" distB="0" distL="114300" distR="114300" simplePos="0" relativeHeight="251660288" behindDoc="0" locked="0" layoutInCell="1" allowOverlap="1" wp14:anchorId="73D32910" wp14:editId="06DB3A89">
                     <wp:simplePos x="0" y="0"/>
                     <wp:positionH relativeFrom="page">
                       <wp:align>center</wp:align>
@@ -626,11 +626,12 @@
           <w:r>
             <w:rPr>
               <w:noProof/>
+              <w:lang w:eastAsia="fr-CH"/>
             </w:rPr>
             <mc:AlternateContent>
               <mc:Choice Requires="wps">
                 <w:drawing>
-                  <wp:anchor distT="0" distB="0" distL="114300" distR="114300" simplePos="0" relativeHeight="251662336" behindDoc="0" locked="0" layoutInCell="1" allowOverlap="1" wp14:anchorId="49CEFC14" wp14:editId="24A974C4">
+                  <wp:anchor distT="0" distB="0" distL="114300" distR="114300" simplePos="0" relativeHeight="251662336" behindDoc="0" locked="0" layoutInCell="1" allowOverlap="1" wp14:anchorId="04164303" wp14:editId="65157A57">
                     <wp:simplePos x="0" y="0"/>
                     <wp:positionH relativeFrom="margin">
                       <wp:align>center</wp:align>
@@ -703,14 +704,1645 @@
         </w:p>
       </w:sdtContent>
     </w:sdt>
-    <w:p/>
     <w:p>
-      <w:bookmarkStart w:id="0" w:name="_GoBack"/>
+      <w:pPr>
+        <w:pStyle w:val="Titre1"/>
+      </w:pPr>
+    </w:p>
+    <w:p>
+      <w:pPr>
+        <w:pStyle w:val="Titre1"/>
+      </w:pPr>
+      <w:bookmarkStart w:id="0" w:name="_Toc403740762"/>
+      <w:bookmarkStart w:id="1" w:name="_Toc403741621"/>
+      <w:r>
+        <w:t>Table des matières</w:t>
+      </w:r>
       <w:bookmarkEnd w:id="0"/>
+      <w:bookmarkEnd w:id="1"/>
+    </w:p>
+    <w:sdt>
+      <w:sdtPr>
+        <w:rPr>
+          <w:lang w:val="fr-FR"/>
+        </w:rPr>
+        <w:id w:val="1367418630"/>
+        <w:docPartObj>
+          <w:docPartGallery w:val="Table of Contents"/>
+          <w:docPartUnique/>
+        </w:docPartObj>
+      </w:sdtPr>
+      <w:sdtEndPr>
+        <w:rPr>
+          <w:rFonts w:asciiTheme="minorHAnsi" w:eastAsiaTheme="minorHAnsi" w:hAnsiTheme="minorHAnsi" w:cstheme="minorBidi"/>
+          <w:color w:val="auto"/>
+          <w:sz w:val="22"/>
+          <w:szCs w:val="22"/>
+          <w:lang w:eastAsia="en-US"/>
+        </w:rPr>
+      </w:sdtEndPr>
+      <w:sdtContent>
+        <w:p>
+          <w:pPr>
+            <w:pStyle w:val="En-ttedetabledesmatires"/>
+          </w:pPr>
+        </w:p>
+        <w:p>
+          <w:pPr>
+            <w:pStyle w:val="TM1"/>
+            <w:tabs>
+              <w:tab w:val="right" w:leader="dot" w:pos="9062"/>
+            </w:tabs>
+            <w:rPr>
+              <w:rFonts w:eastAsiaTheme="minorEastAsia"/>
+              <w:noProof/>
+              <w:lang w:eastAsia="fr-CH"/>
+            </w:rPr>
+          </w:pPr>
+          <w:r>
+            <w:fldChar w:fldCharType="begin"/>
+          </w:r>
+          <w:r>
+            <w:instrText xml:space="preserve"> TOC \o "1-3" \h \z \u </w:instrText>
+          </w:r>
+          <w:r>
+            <w:fldChar w:fldCharType="separate"/>
+          </w:r>
+          <w:hyperlink w:anchor="_Toc403741621" w:history="1">
+            <w:r>
+              <w:rPr>
+                <w:rStyle w:val="Lienhypertexte"/>
+                <w:noProof/>
+              </w:rPr>
+              <w:t>Table des matières</w:t>
+            </w:r>
+            <w:r>
+              <w:rPr>
+                <w:noProof/>
+                <w:webHidden/>
+              </w:rPr>
+              <w:tab/>
+            </w:r>
+            <w:r>
+              <w:rPr>
+                <w:noProof/>
+                <w:webHidden/>
+              </w:rPr>
+              <w:fldChar w:fldCharType="begin"/>
+            </w:r>
+            <w:r>
+              <w:rPr>
+                <w:noProof/>
+                <w:webHidden/>
+              </w:rPr>
+              <w:instrText xml:space="preserve"> PAGEREF _Toc403741621 \h </w:instrText>
+            </w:r>
+            <w:r>
+              <w:rPr>
+                <w:noProof/>
+                <w:webHidden/>
+              </w:rPr>
+            </w:r>
+            <w:r>
+              <w:rPr>
+                <w:noProof/>
+                <w:webHidden/>
+              </w:rPr>
+              <w:fldChar w:fldCharType="separate"/>
+            </w:r>
+            <w:r>
+              <w:rPr>
+                <w:noProof/>
+                <w:webHidden/>
+              </w:rPr>
+              <w:t>1</w:t>
+            </w:r>
+            <w:r>
+              <w:rPr>
+                <w:noProof/>
+                <w:webHidden/>
+              </w:rPr>
+              <w:fldChar w:fldCharType="end"/>
+            </w:r>
+          </w:hyperlink>
+        </w:p>
+        <w:p>
+          <w:pPr>
+            <w:pStyle w:val="TM1"/>
+            <w:tabs>
+              <w:tab w:val="left" w:pos="440"/>
+              <w:tab w:val="right" w:leader="dot" w:pos="9062"/>
+            </w:tabs>
+            <w:rPr>
+              <w:rFonts w:eastAsiaTheme="minorEastAsia"/>
+              <w:noProof/>
+              <w:lang w:eastAsia="fr-CH"/>
+            </w:rPr>
+          </w:pPr>
+          <w:hyperlink w:anchor="_Toc403741622" w:history="1">
+            <w:r>
+              <w:rPr>
+                <w:rStyle w:val="Lienhypertexte"/>
+                <w:noProof/>
+                <w:lang w:val="fr-FR"/>
+              </w:rPr>
+              <w:t>1.</w:t>
+            </w:r>
+            <w:r>
+              <w:rPr>
+                <w:rFonts w:eastAsiaTheme="minorEastAsia"/>
+                <w:noProof/>
+                <w:lang w:eastAsia="fr-CH"/>
+              </w:rPr>
+              <w:tab/>
+            </w:r>
+            <w:r>
+              <w:rPr>
+                <w:rStyle w:val="Lienhypertexte"/>
+                <w:noProof/>
+                <w:lang w:val="fr-FR"/>
+              </w:rPr>
+              <w:t>Préparatifs</w:t>
+            </w:r>
+            <w:r>
+              <w:rPr>
+                <w:noProof/>
+                <w:webHidden/>
+              </w:rPr>
+              <w:tab/>
+            </w:r>
+            <w:r>
+              <w:rPr>
+                <w:noProof/>
+                <w:webHidden/>
+              </w:rPr>
+              <w:fldChar w:fldCharType="begin"/>
+            </w:r>
+            <w:r>
+              <w:rPr>
+                <w:noProof/>
+                <w:webHidden/>
+              </w:rPr>
+              <w:instrText xml:space="preserve"> PAGEREF _Toc403741622 \h </w:instrText>
+            </w:r>
+            <w:r>
+              <w:rPr>
+                <w:noProof/>
+                <w:webHidden/>
+              </w:rPr>
+            </w:r>
+            <w:r>
+              <w:rPr>
+                <w:noProof/>
+                <w:webHidden/>
+              </w:rPr>
+              <w:fldChar w:fldCharType="separate"/>
+            </w:r>
+            <w:r>
+              <w:rPr>
+                <w:noProof/>
+                <w:webHidden/>
+              </w:rPr>
+              <w:t>2</w:t>
+            </w:r>
+            <w:r>
+              <w:rPr>
+                <w:noProof/>
+                <w:webHidden/>
+              </w:rPr>
+              <w:fldChar w:fldCharType="end"/>
+            </w:r>
+          </w:hyperlink>
+        </w:p>
+        <w:p>
+          <w:pPr>
+            <w:pStyle w:val="TM2"/>
+            <w:tabs>
+              <w:tab w:val="right" w:leader="dot" w:pos="9062"/>
+            </w:tabs>
+            <w:rPr>
+              <w:rFonts w:eastAsiaTheme="minorEastAsia"/>
+              <w:noProof/>
+              <w:lang w:eastAsia="fr-CH"/>
+            </w:rPr>
+          </w:pPr>
+          <w:hyperlink w:anchor="_Toc403741623" w:history="1">
+            <w:r>
+              <w:rPr>
+                <w:rStyle w:val="Lienhypertexte"/>
+                <w:noProof/>
+                <w:lang w:val="fr-FR" w:eastAsia="fr-CH"/>
+              </w:rPr>
+              <w:t>Organisation</w:t>
+            </w:r>
+            <w:r>
+              <w:rPr>
+                <w:noProof/>
+                <w:webHidden/>
+              </w:rPr>
+              <w:tab/>
+            </w:r>
+            <w:r>
+              <w:rPr>
+                <w:noProof/>
+                <w:webHidden/>
+              </w:rPr>
+              <w:fldChar w:fldCharType="begin"/>
+            </w:r>
+            <w:r>
+              <w:rPr>
+                <w:noProof/>
+                <w:webHidden/>
+              </w:rPr>
+              <w:instrText xml:space="preserve"> PAGEREF _Toc403741623 \h </w:instrText>
+            </w:r>
+            <w:r>
+              <w:rPr>
+                <w:noProof/>
+                <w:webHidden/>
+              </w:rPr>
+            </w:r>
+            <w:r>
+              <w:rPr>
+                <w:noProof/>
+                <w:webHidden/>
+              </w:rPr>
+              <w:fldChar w:fldCharType="separate"/>
+            </w:r>
+            <w:r>
+              <w:rPr>
+                <w:noProof/>
+                <w:webHidden/>
+              </w:rPr>
+              <w:t>2</w:t>
+            </w:r>
+            <w:r>
+              <w:rPr>
+                <w:noProof/>
+                <w:webHidden/>
+              </w:rPr>
+              <w:fldChar w:fldCharType="end"/>
+            </w:r>
+          </w:hyperlink>
+        </w:p>
+        <w:p>
+          <w:pPr>
+            <w:pStyle w:val="TM2"/>
+            <w:tabs>
+              <w:tab w:val="right" w:leader="dot" w:pos="9062"/>
+            </w:tabs>
+            <w:rPr>
+              <w:rFonts w:eastAsiaTheme="minorEastAsia"/>
+              <w:noProof/>
+              <w:lang w:eastAsia="fr-CH"/>
+            </w:rPr>
+          </w:pPr>
+          <w:hyperlink w:anchor="_Toc403741624" w:history="1">
+            <w:r>
+              <w:rPr>
+                <w:rStyle w:val="Lienhypertexte"/>
+                <w:noProof/>
+                <w:lang w:val="fr-FR" w:eastAsia="fr-CH"/>
+              </w:rPr>
+              <w:t>Objectifs</w:t>
+            </w:r>
+            <w:r>
+              <w:rPr>
+                <w:noProof/>
+                <w:webHidden/>
+              </w:rPr>
+              <w:tab/>
+            </w:r>
+            <w:r>
+              <w:rPr>
+                <w:noProof/>
+                <w:webHidden/>
+              </w:rPr>
+              <w:fldChar w:fldCharType="begin"/>
+            </w:r>
+            <w:r>
+              <w:rPr>
+                <w:noProof/>
+                <w:webHidden/>
+              </w:rPr>
+              <w:instrText xml:space="preserve"> PAGEREF _Toc403741624 \h </w:instrText>
+            </w:r>
+            <w:r>
+              <w:rPr>
+                <w:noProof/>
+                <w:webHidden/>
+              </w:rPr>
+            </w:r>
+            <w:r>
+              <w:rPr>
+                <w:noProof/>
+                <w:webHidden/>
+              </w:rPr>
+              <w:fldChar w:fldCharType="separate"/>
+            </w:r>
+            <w:r>
+              <w:rPr>
+                <w:noProof/>
+                <w:webHidden/>
+              </w:rPr>
+              <w:t>2</w:t>
+            </w:r>
+            <w:r>
+              <w:rPr>
+                <w:noProof/>
+                <w:webHidden/>
+              </w:rPr>
+              <w:fldChar w:fldCharType="end"/>
+            </w:r>
+          </w:hyperlink>
+        </w:p>
+        <w:p>
+          <w:pPr>
+            <w:pStyle w:val="TM1"/>
+            <w:tabs>
+              <w:tab w:val="left" w:pos="440"/>
+              <w:tab w:val="right" w:leader="dot" w:pos="9062"/>
+            </w:tabs>
+            <w:rPr>
+              <w:rFonts w:eastAsiaTheme="minorEastAsia"/>
+              <w:noProof/>
+              <w:lang w:eastAsia="fr-CH"/>
+            </w:rPr>
+          </w:pPr>
+          <w:hyperlink w:anchor="_Toc403741625" w:history="1">
+            <w:r>
+              <w:rPr>
+                <w:rStyle w:val="Lienhypertexte"/>
+                <w:noProof/>
+                <w:lang w:val="fr-FR"/>
+              </w:rPr>
+              <w:t>2.</w:t>
+            </w:r>
+            <w:r>
+              <w:rPr>
+                <w:rFonts w:eastAsiaTheme="minorEastAsia"/>
+                <w:noProof/>
+                <w:lang w:eastAsia="fr-CH"/>
+              </w:rPr>
+              <w:tab/>
+            </w:r>
+            <w:r>
+              <w:rPr>
+                <w:rStyle w:val="Lienhypertexte"/>
+                <w:noProof/>
+                <w:lang w:val="fr-FR"/>
+              </w:rPr>
+              <w:t>Analyse</w:t>
+            </w:r>
+            <w:r>
+              <w:rPr>
+                <w:noProof/>
+                <w:webHidden/>
+              </w:rPr>
+              <w:tab/>
+            </w:r>
+            <w:r>
+              <w:rPr>
+                <w:noProof/>
+                <w:webHidden/>
+              </w:rPr>
+              <w:fldChar w:fldCharType="begin"/>
+            </w:r>
+            <w:r>
+              <w:rPr>
+                <w:noProof/>
+                <w:webHidden/>
+              </w:rPr>
+              <w:instrText xml:space="preserve"> PAGEREF _Toc403741625 \h </w:instrText>
+            </w:r>
+            <w:r>
+              <w:rPr>
+                <w:noProof/>
+                <w:webHidden/>
+              </w:rPr>
+            </w:r>
+            <w:r>
+              <w:rPr>
+                <w:noProof/>
+                <w:webHidden/>
+              </w:rPr>
+              <w:fldChar w:fldCharType="separate"/>
+            </w:r>
+            <w:r>
+              <w:rPr>
+                <w:noProof/>
+                <w:webHidden/>
+              </w:rPr>
+              <w:t>2</w:t>
+            </w:r>
+            <w:r>
+              <w:rPr>
+                <w:noProof/>
+                <w:webHidden/>
+              </w:rPr>
+              <w:fldChar w:fldCharType="end"/>
+            </w:r>
+          </w:hyperlink>
+        </w:p>
+        <w:p>
+          <w:pPr>
+            <w:pStyle w:val="TM2"/>
+            <w:tabs>
+              <w:tab w:val="right" w:leader="dot" w:pos="9062"/>
+            </w:tabs>
+            <w:rPr>
+              <w:rFonts w:eastAsiaTheme="minorEastAsia"/>
+              <w:noProof/>
+              <w:lang w:eastAsia="fr-CH"/>
+            </w:rPr>
+          </w:pPr>
+          <w:hyperlink w:anchor="_Toc403741626" w:history="1">
+            <w:r>
+              <w:rPr>
+                <w:rStyle w:val="Lienhypertexte"/>
+                <w:noProof/>
+                <w:lang w:val="fr-FR"/>
+              </w:rPr>
+              <w:t>Maquette préliminaire</w:t>
+            </w:r>
+            <w:r>
+              <w:rPr>
+                <w:noProof/>
+                <w:webHidden/>
+              </w:rPr>
+              <w:tab/>
+            </w:r>
+            <w:r>
+              <w:rPr>
+                <w:noProof/>
+                <w:webHidden/>
+              </w:rPr>
+              <w:fldChar w:fldCharType="begin"/>
+            </w:r>
+            <w:r>
+              <w:rPr>
+                <w:noProof/>
+                <w:webHidden/>
+              </w:rPr>
+              <w:instrText xml:space="preserve"> PAGEREF _Toc403741626 \h </w:instrText>
+            </w:r>
+            <w:r>
+              <w:rPr>
+                <w:noProof/>
+                <w:webHidden/>
+              </w:rPr>
+            </w:r>
+            <w:r>
+              <w:rPr>
+                <w:noProof/>
+                <w:webHidden/>
+              </w:rPr>
+              <w:fldChar w:fldCharType="separate"/>
+            </w:r>
+            <w:r>
+              <w:rPr>
+                <w:noProof/>
+                <w:webHidden/>
+              </w:rPr>
+              <w:t>2</w:t>
+            </w:r>
+            <w:r>
+              <w:rPr>
+                <w:noProof/>
+                <w:webHidden/>
+              </w:rPr>
+              <w:fldChar w:fldCharType="end"/>
+            </w:r>
+          </w:hyperlink>
+        </w:p>
+        <w:p>
+          <w:pPr>
+            <w:pStyle w:val="TM2"/>
+            <w:tabs>
+              <w:tab w:val="right" w:leader="dot" w:pos="9062"/>
+            </w:tabs>
+            <w:rPr>
+              <w:rFonts w:eastAsiaTheme="minorEastAsia"/>
+              <w:noProof/>
+              <w:lang w:eastAsia="fr-CH"/>
+            </w:rPr>
+          </w:pPr>
+          <w:hyperlink w:anchor="_Toc403741627" w:history="1">
+            <w:r>
+              <w:rPr>
+                <w:rStyle w:val="Lienhypertexte"/>
+                <w:noProof/>
+                <w:lang w:val="fr-FR"/>
+              </w:rPr>
+              <w:t>Stratégie de test</w:t>
+            </w:r>
+            <w:r>
+              <w:rPr>
+                <w:noProof/>
+                <w:webHidden/>
+              </w:rPr>
+              <w:tab/>
+            </w:r>
+            <w:r>
+              <w:rPr>
+                <w:noProof/>
+                <w:webHidden/>
+              </w:rPr>
+              <w:fldChar w:fldCharType="begin"/>
+            </w:r>
+            <w:r>
+              <w:rPr>
+                <w:noProof/>
+                <w:webHidden/>
+              </w:rPr>
+              <w:instrText xml:space="preserve"> PAGEREF _Toc403741627 \h </w:instrText>
+            </w:r>
+            <w:r>
+              <w:rPr>
+                <w:noProof/>
+                <w:webHidden/>
+              </w:rPr>
+            </w:r>
+            <w:r>
+              <w:rPr>
+                <w:noProof/>
+                <w:webHidden/>
+              </w:rPr>
+              <w:fldChar w:fldCharType="separate"/>
+            </w:r>
+            <w:r>
+              <w:rPr>
+                <w:noProof/>
+                <w:webHidden/>
+              </w:rPr>
+              <w:t>2</w:t>
+            </w:r>
+            <w:r>
+              <w:rPr>
+                <w:noProof/>
+                <w:webHidden/>
+              </w:rPr>
+              <w:fldChar w:fldCharType="end"/>
+            </w:r>
+          </w:hyperlink>
+        </w:p>
+        <w:p>
+          <w:pPr>
+            <w:pStyle w:val="TM2"/>
+            <w:tabs>
+              <w:tab w:val="right" w:leader="dot" w:pos="9062"/>
+            </w:tabs>
+            <w:rPr>
+              <w:rFonts w:eastAsiaTheme="minorEastAsia"/>
+              <w:noProof/>
+              <w:lang w:eastAsia="fr-CH"/>
+            </w:rPr>
+          </w:pPr>
+          <w:hyperlink w:anchor="_Toc403741628" w:history="1">
+            <w:r>
+              <w:rPr>
+                <w:rStyle w:val="Lienhypertexte"/>
+                <w:noProof/>
+                <w:lang w:val="fr-FR"/>
+              </w:rPr>
+              <w:t>Planification détaillée</w:t>
+            </w:r>
+            <w:r>
+              <w:rPr>
+                <w:noProof/>
+                <w:webHidden/>
+              </w:rPr>
+              <w:tab/>
+            </w:r>
+            <w:r>
+              <w:rPr>
+                <w:noProof/>
+                <w:webHidden/>
+              </w:rPr>
+              <w:fldChar w:fldCharType="begin"/>
+            </w:r>
+            <w:r>
+              <w:rPr>
+                <w:noProof/>
+                <w:webHidden/>
+              </w:rPr>
+              <w:instrText xml:space="preserve"> PAGEREF _Toc403741628 \h </w:instrText>
+            </w:r>
+            <w:r>
+              <w:rPr>
+                <w:noProof/>
+                <w:webHidden/>
+              </w:rPr>
+            </w:r>
+            <w:r>
+              <w:rPr>
+                <w:noProof/>
+                <w:webHidden/>
+              </w:rPr>
+              <w:fldChar w:fldCharType="separate"/>
+            </w:r>
+            <w:r>
+              <w:rPr>
+                <w:noProof/>
+                <w:webHidden/>
+              </w:rPr>
+              <w:t>2</w:t>
+            </w:r>
+            <w:r>
+              <w:rPr>
+                <w:noProof/>
+                <w:webHidden/>
+              </w:rPr>
+              <w:fldChar w:fldCharType="end"/>
+            </w:r>
+          </w:hyperlink>
+        </w:p>
+        <w:p>
+          <w:pPr>
+            <w:pStyle w:val="TM1"/>
+            <w:tabs>
+              <w:tab w:val="left" w:pos="440"/>
+              <w:tab w:val="right" w:leader="dot" w:pos="9062"/>
+            </w:tabs>
+            <w:rPr>
+              <w:rFonts w:eastAsiaTheme="minorEastAsia"/>
+              <w:noProof/>
+              <w:lang w:eastAsia="fr-CH"/>
+            </w:rPr>
+          </w:pPr>
+          <w:hyperlink w:anchor="_Toc403741629" w:history="1">
+            <w:r>
+              <w:rPr>
+                <w:rStyle w:val="Lienhypertexte"/>
+                <w:noProof/>
+                <w:lang w:val="fr-FR"/>
+              </w:rPr>
+              <w:t>3.</w:t>
+            </w:r>
+            <w:r>
+              <w:rPr>
+                <w:rFonts w:eastAsiaTheme="minorEastAsia"/>
+                <w:noProof/>
+                <w:lang w:eastAsia="fr-CH"/>
+              </w:rPr>
+              <w:tab/>
+            </w:r>
+            <w:r>
+              <w:rPr>
+                <w:rStyle w:val="Lienhypertexte"/>
+                <w:noProof/>
+                <w:lang w:val="fr-FR"/>
+              </w:rPr>
+              <w:t>Conception</w:t>
+            </w:r>
+            <w:r>
+              <w:rPr>
+                <w:noProof/>
+                <w:webHidden/>
+              </w:rPr>
+              <w:tab/>
+            </w:r>
+            <w:r>
+              <w:rPr>
+                <w:noProof/>
+                <w:webHidden/>
+              </w:rPr>
+              <w:fldChar w:fldCharType="begin"/>
+            </w:r>
+            <w:r>
+              <w:rPr>
+                <w:noProof/>
+                <w:webHidden/>
+              </w:rPr>
+              <w:instrText xml:space="preserve"> PAGEREF _Toc403741629 \h </w:instrText>
+            </w:r>
+            <w:r>
+              <w:rPr>
+                <w:noProof/>
+                <w:webHidden/>
+              </w:rPr>
+            </w:r>
+            <w:r>
+              <w:rPr>
+                <w:noProof/>
+                <w:webHidden/>
+              </w:rPr>
+              <w:fldChar w:fldCharType="separate"/>
+            </w:r>
+            <w:r>
+              <w:rPr>
+                <w:noProof/>
+                <w:webHidden/>
+              </w:rPr>
+              <w:t>2</w:t>
+            </w:r>
+            <w:r>
+              <w:rPr>
+                <w:noProof/>
+                <w:webHidden/>
+              </w:rPr>
+              <w:fldChar w:fldCharType="end"/>
+            </w:r>
+          </w:hyperlink>
+        </w:p>
+        <w:p>
+          <w:pPr>
+            <w:pStyle w:val="TM2"/>
+            <w:tabs>
+              <w:tab w:val="right" w:leader="dot" w:pos="9062"/>
+            </w:tabs>
+            <w:rPr>
+              <w:rFonts w:eastAsiaTheme="minorEastAsia"/>
+              <w:noProof/>
+              <w:lang w:eastAsia="fr-CH"/>
+            </w:rPr>
+          </w:pPr>
+          <w:hyperlink w:anchor="_Toc403741630" w:history="1">
+            <w:r>
+              <w:rPr>
+                <w:rStyle w:val="Lienhypertexte"/>
+                <w:noProof/>
+                <w:lang w:val="fr-FR" w:eastAsia="fr-CH"/>
+              </w:rPr>
+              <w:t>Détermination de l’arborescence du site des rubriques</w:t>
+            </w:r>
+            <w:r>
+              <w:rPr>
+                <w:noProof/>
+                <w:webHidden/>
+              </w:rPr>
+              <w:tab/>
+            </w:r>
+            <w:r>
+              <w:rPr>
+                <w:noProof/>
+                <w:webHidden/>
+              </w:rPr>
+              <w:fldChar w:fldCharType="begin"/>
+            </w:r>
+            <w:r>
+              <w:rPr>
+                <w:noProof/>
+                <w:webHidden/>
+              </w:rPr>
+              <w:instrText xml:space="preserve"> PAGEREF _Toc403741630 \h </w:instrText>
+            </w:r>
+            <w:r>
+              <w:rPr>
+                <w:noProof/>
+                <w:webHidden/>
+              </w:rPr>
+            </w:r>
+            <w:r>
+              <w:rPr>
+                <w:noProof/>
+                <w:webHidden/>
+              </w:rPr>
+              <w:fldChar w:fldCharType="separate"/>
+            </w:r>
+            <w:r>
+              <w:rPr>
+                <w:noProof/>
+                <w:webHidden/>
+              </w:rPr>
+              <w:t>2</w:t>
+            </w:r>
+            <w:r>
+              <w:rPr>
+                <w:noProof/>
+                <w:webHidden/>
+              </w:rPr>
+              <w:fldChar w:fldCharType="end"/>
+            </w:r>
+          </w:hyperlink>
+        </w:p>
+        <w:p>
+          <w:pPr>
+            <w:pStyle w:val="TM2"/>
+            <w:tabs>
+              <w:tab w:val="right" w:leader="dot" w:pos="9062"/>
+            </w:tabs>
+            <w:rPr>
+              <w:rFonts w:eastAsiaTheme="minorEastAsia"/>
+              <w:noProof/>
+              <w:lang w:eastAsia="fr-CH"/>
+            </w:rPr>
+          </w:pPr>
+          <w:hyperlink w:anchor="_Toc403741631" w:history="1">
+            <w:r>
+              <w:rPr>
+                <w:rStyle w:val="Lienhypertexte"/>
+                <w:noProof/>
+                <w:lang w:val="fr-FR" w:eastAsia="fr-CH"/>
+              </w:rPr>
+              <w:t>Définition de la charte graphique</w:t>
+            </w:r>
+            <w:r>
+              <w:rPr>
+                <w:noProof/>
+                <w:webHidden/>
+              </w:rPr>
+              <w:tab/>
+            </w:r>
+            <w:r>
+              <w:rPr>
+                <w:noProof/>
+                <w:webHidden/>
+              </w:rPr>
+              <w:fldChar w:fldCharType="begin"/>
+            </w:r>
+            <w:r>
+              <w:rPr>
+                <w:noProof/>
+                <w:webHidden/>
+              </w:rPr>
+              <w:instrText xml:space="preserve"> PAGEREF _Toc403741631 \h </w:instrText>
+            </w:r>
+            <w:r>
+              <w:rPr>
+                <w:noProof/>
+                <w:webHidden/>
+              </w:rPr>
+            </w:r>
+            <w:r>
+              <w:rPr>
+                <w:noProof/>
+                <w:webHidden/>
+              </w:rPr>
+              <w:fldChar w:fldCharType="separate"/>
+            </w:r>
+            <w:r>
+              <w:rPr>
+                <w:noProof/>
+                <w:webHidden/>
+              </w:rPr>
+              <w:t>2</w:t>
+            </w:r>
+            <w:r>
+              <w:rPr>
+                <w:noProof/>
+                <w:webHidden/>
+              </w:rPr>
+              <w:fldChar w:fldCharType="end"/>
+            </w:r>
+          </w:hyperlink>
+        </w:p>
+        <w:p>
+          <w:pPr>
+            <w:pStyle w:val="TM2"/>
+            <w:tabs>
+              <w:tab w:val="right" w:leader="dot" w:pos="9062"/>
+            </w:tabs>
+            <w:rPr>
+              <w:rFonts w:eastAsiaTheme="minorEastAsia"/>
+              <w:noProof/>
+              <w:lang w:eastAsia="fr-CH"/>
+            </w:rPr>
+          </w:pPr>
+          <w:hyperlink w:anchor="_Toc403741632" w:history="1">
+            <w:r>
+              <w:rPr>
+                <w:rStyle w:val="Lienhypertexte"/>
+                <w:noProof/>
+                <w:lang w:val="fr-FR" w:eastAsia="fr-CH"/>
+              </w:rPr>
+              <w:t>Maquette graphique</w:t>
+            </w:r>
+            <w:r>
+              <w:rPr>
+                <w:noProof/>
+                <w:webHidden/>
+              </w:rPr>
+              <w:tab/>
+            </w:r>
+            <w:r>
+              <w:rPr>
+                <w:noProof/>
+                <w:webHidden/>
+              </w:rPr>
+              <w:fldChar w:fldCharType="begin"/>
+            </w:r>
+            <w:r>
+              <w:rPr>
+                <w:noProof/>
+                <w:webHidden/>
+              </w:rPr>
+              <w:instrText xml:space="preserve"> PAGEREF _Toc403741632 \h </w:instrText>
+            </w:r>
+            <w:r>
+              <w:rPr>
+                <w:noProof/>
+                <w:webHidden/>
+              </w:rPr>
+            </w:r>
+            <w:r>
+              <w:rPr>
+                <w:noProof/>
+                <w:webHidden/>
+              </w:rPr>
+              <w:fldChar w:fldCharType="separate"/>
+            </w:r>
+            <w:r>
+              <w:rPr>
+                <w:noProof/>
+                <w:webHidden/>
+              </w:rPr>
+              <w:t>2</w:t>
+            </w:r>
+            <w:r>
+              <w:rPr>
+                <w:noProof/>
+                <w:webHidden/>
+              </w:rPr>
+              <w:fldChar w:fldCharType="end"/>
+            </w:r>
+          </w:hyperlink>
+        </w:p>
+        <w:p>
+          <w:pPr>
+            <w:pStyle w:val="TM2"/>
+            <w:tabs>
+              <w:tab w:val="right" w:leader="dot" w:pos="9062"/>
+            </w:tabs>
+            <w:rPr>
+              <w:rFonts w:eastAsiaTheme="minorEastAsia"/>
+              <w:noProof/>
+              <w:lang w:eastAsia="fr-CH"/>
+            </w:rPr>
+          </w:pPr>
+          <w:hyperlink w:anchor="_Toc403741633" w:history="1">
+            <w:r>
+              <w:rPr>
+                <w:rStyle w:val="Lienhypertexte"/>
+                <w:noProof/>
+                <w:lang w:val="fr-FR" w:eastAsia="fr-CH"/>
+              </w:rPr>
+              <w:t>Conception de la base de données</w:t>
+            </w:r>
+            <w:r>
+              <w:rPr>
+                <w:noProof/>
+                <w:webHidden/>
+              </w:rPr>
+              <w:tab/>
+            </w:r>
+            <w:r>
+              <w:rPr>
+                <w:noProof/>
+                <w:webHidden/>
+              </w:rPr>
+              <w:fldChar w:fldCharType="begin"/>
+            </w:r>
+            <w:r>
+              <w:rPr>
+                <w:noProof/>
+                <w:webHidden/>
+              </w:rPr>
+              <w:instrText xml:space="preserve"> PAGEREF _Toc403741633 \h </w:instrText>
+            </w:r>
+            <w:r>
+              <w:rPr>
+                <w:noProof/>
+                <w:webHidden/>
+              </w:rPr>
+            </w:r>
+            <w:r>
+              <w:rPr>
+                <w:noProof/>
+                <w:webHidden/>
+              </w:rPr>
+              <w:fldChar w:fldCharType="separate"/>
+            </w:r>
+            <w:r>
+              <w:rPr>
+                <w:noProof/>
+                <w:webHidden/>
+              </w:rPr>
+              <w:t>2</w:t>
+            </w:r>
+            <w:r>
+              <w:rPr>
+                <w:noProof/>
+                <w:webHidden/>
+              </w:rPr>
+              <w:fldChar w:fldCharType="end"/>
+            </w:r>
+          </w:hyperlink>
+        </w:p>
+        <w:p>
+          <w:pPr>
+            <w:pStyle w:val="TM2"/>
+            <w:tabs>
+              <w:tab w:val="right" w:leader="dot" w:pos="9062"/>
+            </w:tabs>
+            <w:rPr>
+              <w:rFonts w:eastAsiaTheme="minorEastAsia"/>
+              <w:noProof/>
+              <w:lang w:eastAsia="fr-CH"/>
+            </w:rPr>
+          </w:pPr>
+          <w:hyperlink w:anchor="_Toc403741634" w:history="1">
+            <w:r>
+              <w:rPr>
+                <w:rStyle w:val="Lienhypertexte"/>
+                <w:noProof/>
+                <w:lang w:val="fr-FR" w:eastAsia="fr-CH"/>
+              </w:rPr>
+              <w:t>Interrogation</w:t>
+            </w:r>
+            <w:r>
+              <w:rPr>
+                <w:noProof/>
+                <w:webHidden/>
+              </w:rPr>
+              <w:tab/>
+            </w:r>
+            <w:r>
+              <w:rPr>
+                <w:noProof/>
+                <w:webHidden/>
+              </w:rPr>
+              <w:fldChar w:fldCharType="begin"/>
+            </w:r>
+            <w:r>
+              <w:rPr>
+                <w:noProof/>
+                <w:webHidden/>
+              </w:rPr>
+              <w:instrText xml:space="preserve"> PAGEREF _Toc403741634 \h </w:instrText>
+            </w:r>
+            <w:r>
+              <w:rPr>
+                <w:noProof/>
+                <w:webHidden/>
+              </w:rPr>
+            </w:r>
+            <w:r>
+              <w:rPr>
+                <w:noProof/>
+                <w:webHidden/>
+              </w:rPr>
+              <w:fldChar w:fldCharType="separate"/>
+            </w:r>
+            <w:r>
+              <w:rPr>
+                <w:noProof/>
+                <w:webHidden/>
+              </w:rPr>
+              <w:t>2</w:t>
+            </w:r>
+            <w:r>
+              <w:rPr>
+                <w:noProof/>
+                <w:webHidden/>
+              </w:rPr>
+              <w:fldChar w:fldCharType="end"/>
+            </w:r>
+          </w:hyperlink>
+        </w:p>
+        <w:p>
+          <w:pPr>
+            <w:pStyle w:val="TM1"/>
+            <w:tabs>
+              <w:tab w:val="left" w:pos="440"/>
+              <w:tab w:val="right" w:leader="dot" w:pos="9062"/>
+            </w:tabs>
+            <w:rPr>
+              <w:rFonts w:eastAsiaTheme="minorEastAsia"/>
+              <w:noProof/>
+              <w:lang w:eastAsia="fr-CH"/>
+            </w:rPr>
+          </w:pPr>
+          <w:hyperlink w:anchor="_Toc403741635" w:history="1">
+            <w:r>
+              <w:rPr>
+                <w:rStyle w:val="Lienhypertexte"/>
+                <w:noProof/>
+                <w:lang w:val="fr-FR"/>
+              </w:rPr>
+              <w:t>4.</w:t>
+            </w:r>
+            <w:r>
+              <w:rPr>
+                <w:rFonts w:eastAsiaTheme="minorEastAsia"/>
+                <w:noProof/>
+                <w:lang w:eastAsia="fr-CH"/>
+              </w:rPr>
+              <w:tab/>
+            </w:r>
+            <w:r>
+              <w:rPr>
+                <w:rStyle w:val="Lienhypertexte"/>
+                <w:noProof/>
+                <w:lang w:val="fr-FR"/>
+              </w:rPr>
+              <w:t>Conclusion</w:t>
+            </w:r>
+            <w:r>
+              <w:rPr>
+                <w:noProof/>
+                <w:webHidden/>
+              </w:rPr>
+              <w:tab/>
+            </w:r>
+            <w:r>
+              <w:rPr>
+                <w:noProof/>
+                <w:webHidden/>
+              </w:rPr>
+              <w:fldChar w:fldCharType="begin"/>
+            </w:r>
+            <w:r>
+              <w:rPr>
+                <w:noProof/>
+                <w:webHidden/>
+              </w:rPr>
+              <w:instrText xml:space="preserve"> PAGEREF _Toc403741635 \h </w:instrText>
+            </w:r>
+            <w:r>
+              <w:rPr>
+                <w:noProof/>
+                <w:webHidden/>
+              </w:rPr>
+            </w:r>
+            <w:r>
+              <w:rPr>
+                <w:noProof/>
+                <w:webHidden/>
+              </w:rPr>
+              <w:fldChar w:fldCharType="separate"/>
+            </w:r>
+            <w:r>
+              <w:rPr>
+                <w:noProof/>
+                <w:webHidden/>
+              </w:rPr>
+              <w:t>2</w:t>
+            </w:r>
+            <w:r>
+              <w:rPr>
+                <w:noProof/>
+                <w:webHidden/>
+              </w:rPr>
+              <w:fldChar w:fldCharType="end"/>
+            </w:r>
+          </w:hyperlink>
+        </w:p>
+        <w:p>
+          <w:pPr>
+            <w:pStyle w:val="TM1"/>
+            <w:tabs>
+              <w:tab w:val="left" w:pos="440"/>
+              <w:tab w:val="right" w:leader="dot" w:pos="9062"/>
+            </w:tabs>
+            <w:rPr>
+              <w:rFonts w:eastAsiaTheme="minorEastAsia"/>
+              <w:noProof/>
+              <w:lang w:eastAsia="fr-CH"/>
+            </w:rPr>
+          </w:pPr>
+          <w:hyperlink w:anchor="_Toc403741636" w:history="1">
+            <w:r>
+              <w:rPr>
+                <w:rStyle w:val="Lienhypertexte"/>
+                <w:noProof/>
+                <w:lang w:val="fr-FR"/>
+              </w:rPr>
+              <w:t>5.</w:t>
+            </w:r>
+            <w:r>
+              <w:rPr>
+                <w:rFonts w:eastAsiaTheme="minorEastAsia"/>
+                <w:noProof/>
+                <w:lang w:eastAsia="fr-CH"/>
+              </w:rPr>
+              <w:tab/>
+            </w:r>
+            <w:r>
+              <w:rPr>
+                <w:rStyle w:val="Lienhypertexte"/>
+                <w:noProof/>
+                <w:lang w:val="fr-FR"/>
+              </w:rPr>
+              <w:t>Annexes</w:t>
+            </w:r>
+            <w:r>
+              <w:rPr>
+                <w:noProof/>
+                <w:webHidden/>
+              </w:rPr>
+              <w:tab/>
+            </w:r>
+            <w:r>
+              <w:rPr>
+                <w:noProof/>
+                <w:webHidden/>
+              </w:rPr>
+              <w:fldChar w:fldCharType="begin"/>
+            </w:r>
+            <w:r>
+              <w:rPr>
+                <w:noProof/>
+                <w:webHidden/>
+              </w:rPr>
+              <w:instrText xml:space="preserve"> PAGEREF _Toc403741636 \h </w:instrText>
+            </w:r>
+            <w:r>
+              <w:rPr>
+                <w:noProof/>
+                <w:webHidden/>
+              </w:rPr>
+            </w:r>
+            <w:r>
+              <w:rPr>
+                <w:noProof/>
+                <w:webHidden/>
+              </w:rPr>
+              <w:fldChar w:fldCharType="separate"/>
+            </w:r>
+            <w:r>
+              <w:rPr>
+                <w:noProof/>
+                <w:webHidden/>
+              </w:rPr>
+              <w:t>2</w:t>
+            </w:r>
+            <w:r>
+              <w:rPr>
+                <w:noProof/>
+                <w:webHidden/>
+              </w:rPr>
+              <w:fldChar w:fldCharType="end"/>
+            </w:r>
+          </w:hyperlink>
+        </w:p>
+        <w:p>
+          <w:r>
+            <w:rPr>
+              <w:b/>
+              <w:bCs/>
+              <w:lang w:val="fr-FR"/>
+            </w:rPr>
+            <w:fldChar w:fldCharType="end"/>
+          </w:r>
+        </w:p>
+      </w:sdtContent>
+    </w:sdt>
+    <w:p>
+      <w:pPr>
+        <w:pStyle w:val="En-ttedetabledesmatires"/>
+      </w:pPr>
+    </w:p>
+    <w:p>
+      <w:pPr>
+        <w:pStyle w:val="En-ttedetabledesmatires"/>
+        <w:rPr>
+          <w:b w:val="0"/>
+          <w:bCs w:val="0"/>
+          <w:lang w:val="fr-FR"/>
+        </w:rPr>
+      </w:pPr>
+    </w:p>
+    <w:p>
+      <w:pPr>
+        <w:pStyle w:val="Titre1"/>
+        <w:numPr>
+          <w:ilvl w:val="0"/>
+          <w:numId w:val="2"/>
+        </w:numPr>
+        <w:ind w:left="567"/>
+        <w:rPr>
+          <w:lang w:val="fr-FR"/>
+        </w:rPr>
+      </w:pPr>
+      <w:r>
+        <w:rPr>
+          <w:lang w:val="fr-FR"/>
+        </w:rPr>
+        <w:br w:type="column"/>
+      </w:r>
+      <w:bookmarkStart w:id="2" w:name="_Toc403740763"/>
+      <w:bookmarkStart w:id="3" w:name="_Toc403741622"/>
+      <w:r>
+        <w:rPr>
+          <w:lang w:val="fr-FR"/>
+        </w:rPr>
+        <w:lastRenderedPageBreak/>
+        <w:t>Préparatifs</w:t>
+      </w:r>
+      <w:bookmarkEnd w:id="2"/>
+      <w:bookmarkEnd w:id="3"/>
+      <w:r>
+        <w:rPr>
+          <w:lang w:val="fr-FR"/>
+        </w:rPr>
+        <w:t xml:space="preserve"> </w:t>
+      </w:r>
+      <w:bookmarkStart w:id="4" w:name="_GoBack"/>
+      <w:bookmarkEnd w:id="4"/>
+    </w:p>
+    <w:p>
+      <w:pPr>
+        <w:pStyle w:val="Titre2"/>
+        <w:rPr>
+          <w:lang w:val="fr-FR" w:eastAsia="fr-CH"/>
+        </w:rPr>
+      </w:pPr>
+      <w:bookmarkStart w:id="5" w:name="_Toc403740349"/>
+      <w:bookmarkStart w:id="6" w:name="_Toc403740764"/>
+      <w:bookmarkStart w:id="7" w:name="_Toc403741623"/>
+      <w:r>
+        <w:rPr>
+          <w:lang w:val="fr-FR" w:eastAsia="fr-CH"/>
+        </w:rPr>
+        <w:t>Organisation</w:t>
+      </w:r>
+      <w:bookmarkEnd w:id="5"/>
+      <w:bookmarkEnd w:id="6"/>
+      <w:bookmarkEnd w:id="7"/>
+    </w:p>
+    <w:p>
+      <w:pPr>
+        <w:pStyle w:val="Titre2"/>
+        <w:rPr>
+          <w:lang w:val="fr-FR" w:eastAsia="fr-CH"/>
+        </w:rPr>
+      </w:pPr>
+      <w:bookmarkStart w:id="8" w:name="_Toc403740350"/>
+      <w:bookmarkStart w:id="9" w:name="_Toc403740765"/>
+      <w:bookmarkStart w:id="10" w:name="_Toc403741624"/>
+      <w:r>
+        <w:rPr>
+          <w:lang w:val="fr-FR" w:eastAsia="fr-CH"/>
+        </w:rPr>
+        <w:t>Objectifs</w:t>
+      </w:r>
+      <w:bookmarkEnd w:id="8"/>
+      <w:bookmarkEnd w:id="9"/>
+      <w:bookmarkEnd w:id="10"/>
+    </w:p>
+    <w:p>
+      <w:pPr>
+        <w:pStyle w:val="Titre1"/>
+        <w:numPr>
+          <w:ilvl w:val="0"/>
+          <w:numId w:val="2"/>
+        </w:numPr>
+        <w:ind w:left="567"/>
+        <w:rPr>
+          <w:lang w:val="fr-FR"/>
+        </w:rPr>
+      </w:pPr>
+      <w:bookmarkStart w:id="11" w:name="_Toc403740766"/>
+      <w:bookmarkStart w:id="12" w:name="_Toc403741625"/>
+      <w:r>
+        <w:rPr>
+          <w:lang w:val="fr-FR"/>
+        </w:rPr>
+        <w:t>Analyse</w:t>
+      </w:r>
+      <w:bookmarkEnd w:id="11"/>
+      <w:bookmarkEnd w:id="12"/>
+    </w:p>
+    <w:p>
+      <w:pPr>
+        <w:pStyle w:val="Titre2"/>
+        <w:rPr>
+          <w:lang w:val="fr-FR"/>
+        </w:rPr>
+      </w:pPr>
+      <w:bookmarkStart w:id="13" w:name="_Toc403740351"/>
+      <w:bookmarkStart w:id="14" w:name="_Toc403740767"/>
+      <w:bookmarkStart w:id="15" w:name="_Toc403741626"/>
+      <w:r>
+        <w:rPr>
+          <w:lang w:val="fr-FR"/>
+        </w:rPr>
+        <w:t>Maquette préliminaire</w:t>
+      </w:r>
+      <w:bookmarkEnd w:id="13"/>
+      <w:bookmarkEnd w:id="14"/>
+      <w:bookmarkEnd w:id="15"/>
+    </w:p>
+    <w:p>
+      <w:pPr>
+        <w:pStyle w:val="Titre2"/>
+        <w:rPr>
+          <w:lang w:val="fr-FR"/>
+        </w:rPr>
+      </w:pPr>
+      <w:bookmarkStart w:id="16" w:name="_Toc403740352"/>
+      <w:bookmarkStart w:id="17" w:name="_Toc403740768"/>
+      <w:bookmarkStart w:id="18" w:name="_Toc403741627"/>
+      <w:r>
+        <w:rPr>
+          <w:lang w:val="fr-FR"/>
+        </w:rPr>
+        <w:t>Stratégie de test</w:t>
+      </w:r>
+      <w:bookmarkEnd w:id="16"/>
+      <w:bookmarkEnd w:id="17"/>
+      <w:bookmarkEnd w:id="18"/>
+    </w:p>
+    <w:p>
+      <w:pPr>
+        <w:pStyle w:val="Titre2"/>
+        <w:rPr>
+          <w:lang w:val="fr-FR"/>
+        </w:rPr>
+      </w:pPr>
+      <w:bookmarkStart w:id="19" w:name="_Toc403740353"/>
+      <w:bookmarkStart w:id="20" w:name="_Toc403740769"/>
+      <w:bookmarkStart w:id="21" w:name="_Toc403741628"/>
+      <w:r>
+        <w:rPr>
+          <w:lang w:val="fr-FR"/>
+        </w:rPr>
+        <w:t>Planification détaillée</w:t>
+      </w:r>
+      <w:bookmarkEnd w:id="19"/>
+      <w:bookmarkEnd w:id="20"/>
+      <w:bookmarkEnd w:id="21"/>
+    </w:p>
+    <w:p>
+      <w:pPr>
+        <w:pStyle w:val="Titre1"/>
+        <w:numPr>
+          <w:ilvl w:val="0"/>
+          <w:numId w:val="2"/>
+        </w:numPr>
+        <w:ind w:left="567"/>
+        <w:rPr>
+          <w:lang w:val="fr-FR"/>
+        </w:rPr>
+      </w:pPr>
+      <w:bookmarkStart w:id="22" w:name="_Toc403740770"/>
+      <w:bookmarkStart w:id="23" w:name="_Toc403741629"/>
+      <w:r>
+        <w:rPr>
+          <w:lang w:val="fr-FR"/>
+        </w:rPr>
+        <w:t>Conception</w:t>
+      </w:r>
+      <w:bookmarkEnd w:id="22"/>
+      <w:bookmarkEnd w:id="23"/>
+    </w:p>
+    <w:p>
+      <w:pPr>
+        <w:pStyle w:val="Titre2"/>
+        <w:rPr>
+          <w:lang w:val="fr-FR" w:eastAsia="fr-CH"/>
+        </w:rPr>
+      </w:pPr>
+      <w:bookmarkStart w:id="24" w:name="_Toc403740354"/>
+      <w:bookmarkStart w:id="25" w:name="_Toc403740771"/>
+      <w:bookmarkStart w:id="26" w:name="_Toc403741630"/>
+      <w:r>
+        <w:rPr>
+          <w:lang w:val="fr-FR" w:eastAsia="fr-CH"/>
+        </w:rPr>
+        <w:t>Détermination de l’arborescence du site des rubriques</w:t>
+      </w:r>
+      <w:bookmarkEnd w:id="24"/>
+      <w:bookmarkEnd w:id="25"/>
+      <w:bookmarkEnd w:id="26"/>
+    </w:p>
+    <w:p>
+      <w:pPr>
+        <w:pStyle w:val="Titre2"/>
+        <w:rPr>
+          <w:lang w:val="fr-FR" w:eastAsia="fr-CH"/>
+        </w:rPr>
+      </w:pPr>
+      <w:bookmarkStart w:id="27" w:name="_Toc403740355"/>
+      <w:bookmarkStart w:id="28" w:name="_Toc403740772"/>
+      <w:bookmarkStart w:id="29" w:name="_Toc403741631"/>
+      <w:r>
+        <w:rPr>
+          <w:lang w:val="fr-FR" w:eastAsia="fr-CH"/>
+        </w:rPr>
+        <w:t>Définition de la charte graphique</w:t>
+      </w:r>
+      <w:bookmarkEnd w:id="27"/>
+      <w:bookmarkEnd w:id="28"/>
+      <w:bookmarkEnd w:id="29"/>
+    </w:p>
+    <w:p>
+      <w:pPr>
+        <w:pStyle w:val="Titre2"/>
+        <w:rPr>
+          <w:lang w:val="fr-FR" w:eastAsia="fr-CH"/>
+        </w:rPr>
+      </w:pPr>
+      <w:bookmarkStart w:id="30" w:name="_Toc403740356"/>
+      <w:bookmarkStart w:id="31" w:name="_Toc403740773"/>
+      <w:bookmarkStart w:id="32" w:name="_Toc403741632"/>
+      <w:r>
+        <w:rPr>
+          <w:lang w:val="fr-FR" w:eastAsia="fr-CH"/>
+        </w:rPr>
+        <w:t>Maquette graphique</w:t>
+      </w:r>
+      <w:bookmarkEnd w:id="30"/>
+      <w:bookmarkEnd w:id="31"/>
+      <w:bookmarkEnd w:id="32"/>
+    </w:p>
+    <w:p>
+      <w:pPr>
+        <w:pStyle w:val="Titre2"/>
+        <w:rPr>
+          <w:lang w:val="fr-FR" w:eastAsia="fr-CH"/>
+        </w:rPr>
+      </w:pPr>
+      <w:bookmarkStart w:id="33" w:name="_Toc403740357"/>
+      <w:bookmarkStart w:id="34" w:name="_Toc403740774"/>
+      <w:bookmarkStart w:id="35" w:name="_Toc403741633"/>
+      <w:r>
+        <w:rPr>
+          <w:lang w:val="fr-FR" w:eastAsia="fr-CH"/>
+        </w:rPr>
+        <w:t>Conception de la base de données</w:t>
+      </w:r>
+      <w:bookmarkEnd w:id="33"/>
+      <w:bookmarkEnd w:id="34"/>
+      <w:bookmarkEnd w:id="35"/>
+    </w:p>
+    <w:p>
+      <w:pPr>
+        <w:pStyle w:val="Titre2"/>
+        <w:rPr>
+          <w:lang w:val="fr-FR" w:eastAsia="fr-CH"/>
+        </w:rPr>
+      </w:pPr>
+      <w:bookmarkStart w:id="36" w:name="_Toc403740358"/>
+      <w:bookmarkStart w:id="37" w:name="_Toc403740775"/>
+      <w:bookmarkStart w:id="38" w:name="_Toc403741634"/>
+      <w:r>
+        <w:rPr>
+          <w:lang w:val="fr-FR" w:eastAsia="fr-CH"/>
+        </w:rPr>
+        <w:t>Interrogation</w:t>
+      </w:r>
+      <w:bookmarkEnd w:id="36"/>
+      <w:bookmarkEnd w:id="37"/>
+      <w:bookmarkEnd w:id="38"/>
+    </w:p>
+    <w:p>
+      <w:pPr>
+        <w:pStyle w:val="Titre1"/>
+        <w:numPr>
+          <w:ilvl w:val="0"/>
+          <w:numId w:val="2"/>
+        </w:numPr>
+        <w:ind w:left="567"/>
+        <w:rPr>
+          <w:lang w:val="fr-FR"/>
+        </w:rPr>
+      </w:pPr>
+      <w:bookmarkStart w:id="39" w:name="_Toc403740776"/>
+      <w:bookmarkStart w:id="40" w:name="_Toc403741635"/>
+      <w:r>
+        <w:rPr>
+          <w:lang w:val="fr-FR"/>
+        </w:rPr>
+        <w:t>Conclusion</w:t>
+      </w:r>
+      <w:bookmarkEnd w:id="39"/>
+      <w:bookmarkEnd w:id="40"/>
+    </w:p>
+    <w:p>
+      <w:pPr>
+        <w:rPr>
+          <w:lang w:val="fr-FR" w:eastAsia="fr-CH"/>
+        </w:rPr>
+      </w:pPr>
+    </w:p>
+    <w:p>
+      <w:pPr>
+        <w:pStyle w:val="Titre1"/>
+        <w:numPr>
+          <w:ilvl w:val="0"/>
+          <w:numId w:val="2"/>
+        </w:numPr>
+        <w:ind w:left="567"/>
+        <w:rPr>
+          <w:lang w:val="fr-FR"/>
+        </w:rPr>
+      </w:pPr>
+      <w:bookmarkStart w:id="41" w:name="_Toc403740777"/>
+      <w:bookmarkStart w:id="42" w:name="_Toc403741636"/>
+      <w:r>
+        <w:rPr>
+          <w:lang w:val="fr-FR"/>
+        </w:rPr>
+        <w:t>Annexes</w:t>
+      </w:r>
+      <w:bookmarkEnd w:id="41"/>
+      <w:bookmarkEnd w:id="42"/>
     </w:p>
     <w:sectPr>
-      <w:headerReference w:type="default" r:id="rId11"/>
-      <w:footerReference w:type="default" r:id="rId12"/>
+      <w:headerReference w:type="default" r:id="rId13"/>
+      <w:footerReference w:type="default" r:id="rId14"/>
       <w:pgSz w:w="11906" w:h="16838"/>
       <w:pgMar w:top="1417" w:right="1417" w:bottom="1417" w:left="1417" w:header="708" w:footer="708" w:gutter="0"/>
       <w:pgNumType w:start="0"/>
@@ -781,8 +2413,6 @@
     </w:r>
     <w:r>
       <w:tab/>
-    </w:r>
-    <w:r>
       <w:t>Novembre –Décembre 2014</w:t>
     </w:r>
   </w:p>
@@ -826,7 +2456,7 @@
         <w:lang w:eastAsia="fr-CH"/>
       </w:rPr>
       <w:drawing>
-        <wp:anchor distT="0" distB="0" distL="114300" distR="114300" simplePos="0" relativeHeight="251658240" behindDoc="1" locked="0" layoutInCell="1" allowOverlap="1" wp14:anchorId="146840F1" wp14:editId="7E901286">
+        <wp:anchor distT="0" distB="0" distL="114300" distR="114300" simplePos="0" relativeHeight="251658240" behindDoc="1" locked="0" layoutInCell="1" allowOverlap="1" wp14:anchorId="3CA6EFA6" wp14:editId="6B44771D">
           <wp:simplePos x="0" y="0"/>
           <wp:positionH relativeFrom="column">
             <wp:posOffset>-156845</wp:posOffset>
@@ -903,6 +2533,195 @@
     </w:r>
   </w:p>
 </w:hdr>
+</file>
+
+<file path=word/numbering.xml><?xml version="1.0" encoding="utf-8"?>
+<w:numbering xmlns:wpc="http://schemas.microsoft.com/office/word/2010/wordprocessingCanvas" xmlns:mc="http://schemas.openxmlformats.org/markup-compatibility/2006" xmlns:o="urn:schemas-microsoft-com:office:office" xmlns:r="http://schemas.openxmlformats.org/officeDocument/2006/relationships" xmlns:m="http://schemas.openxmlformats.org/officeDocument/2006/math" xmlns:v="urn:schemas-microsoft-com:vml" xmlns:wp14="http://schemas.microsoft.com/office/word/2010/wordprocessingDrawing" xmlns:wp="http://schemas.openxmlformats.org/drawingml/2006/wordprocessingDrawing" xmlns:w10="urn:schemas-microsoft-com:office:word" xmlns:w="http://schemas.openxmlformats.org/wordprocessingml/2006/main" xmlns:w14="http://schemas.microsoft.com/office/word/2010/wordml" xmlns:wpg="http://schemas.microsoft.com/office/word/2010/wordprocessingGroup" xmlns:wpi="http://schemas.microsoft.com/office/word/2010/wordprocessingInk" xmlns:wne="http://schemas.microsoft.com/office/word/2006/wordml" xmlns:wps="http://schemas.microsoft.com/office/word/2010/wordprocessingShape" mc:Ignorable="w14 wp14">
+  <w:abstractNum w:abstractNumId="0">
+    <w:nsid w:val="163B1997"/>
+    <w:multiLevelType w:val="hybridMultilevel"/>
+    <w:tmpl w:val="42F4037A"/>
+    <w:lvl w:ilvl="0" w:tplc="545A56D4">
+      <w:start w:val="1"/>
+      <w:numFmt w:val="decimal"/>
+      <w:lvlText w:val="%1."/>
+      <w:lvlJc w:val="left"/>
+      <w:pPr>
+        <w:ind w:left="1080" w:hanging="720"/>
+      </w:pPr>
+      <w:rPr>
+        <w:rFonts w:hint="default"/>
+      </w:rPr>
+    </w:lvl>
+    <w:lvl w:ilvl="1" w:tplc="100C0019" w:tentative="1">
+      <w:start w:val="1"/>
+      <w:numFmt w:val="lowerLetter"/>
+      <w:lvlText w:val="%2."/>
+      <w:lvlJc w:val="left"/>
+      <w:pPr>
+        <w:ind w:left="1440" w:hanging="360"/>
+      </w:pPr>
+    </w:lvl>
+    <w:lvl w:ilvl="2" w:tplc="100C001B" w:tentative="1">
+      <w:start w:val="1"/>
+      <w:numFmt w:val="lowerRoman"/>
+      <w:lvlText w:val="%3."/>
+      <w:lvlJc w:val="right"/>
+      <w:pPr>
+        <w:ind w:left="2160" w:hanging="180"/>
+      </w:pPr>
+    </w:lvl>
+    <w:lvl w:ilvl="3" w:tplc="100C000F" w:tentative="1">
+      <w:start w:val="1"/>
+      <w:numFmt w:val="decimal"/>
+      <w:lvlText w:val="%4."/>
+      <w:lvlJc w:val="left"/>
+      <w:pPr>
+        <w:ind w:left="2880" w:hanging="360"/>
+      </w:pPr>
+    </w:lvl>
+    <w:lvl w:ilvl="4" w:tplc="100C0019" w:tentative="1">
+      <w:start w:val="1"/>
+      <w:numFmt w:val="lowerLetter"/>
+      <w:lvlText w:val="%5."/>
+      <w:lvlJc w:val="left"/>
+      <w:pPr>
+        <w:ind w:left="3600" w:hanging="360"/>
+      </w:pPr>
+    </w:lvl>
+    <w:lvl w:ilvl="5" w:tplc="100C001B" w:tentative="1">
+      <w:start w:val="1"/>
+      <w:numFmt w:val="lowerRoman"/>
+      <w:lvlText w:val="%6."/>
+      <w:lvlJc w:val="right"/>
+      <w:pPr>
+        <w:ind w:left="4320" w:hanging="180"/>
+      </w:pPr>
+    </w:lvl>
+    <w:lvl w:ilvl="6" w:tplc="100C000F" w:tentative="1">
+      <w:start w:val="1"/>
+      <w:numFmt w:val="decimal"/>
+      <w:lvlText w:val="%7."/>
+      <w:lvlJc w:val="left"/>
+      <w:pPr>
+        <w:ind w:left="5040" w:hanging="360"/>
+      </w:pPr>
+    </w:lvl>
+    <w:lvl w:ilvl="7" w:tplc="100C0019" w:tentative="1">
+      <w:start w:val="1"/>
+      <w:numFmt w:val="lowerLetter"/>
+      <w:lvlText w:val="%8."/>
+      <w:lvlJc w:val="left"/>
+      <w:pPr>
+        <w:ind w:left="5760" w:hanging="360"/>
+      </w:pPr>
+    </w:lvl>
+    <w:lvl w:ilvl="8" w:tplc="100C001B" w:tentative="1">
+      <w:start w:val="1"/>
+      <w:numFmt w:val="lowerRoman"/>
+      <w:lvlText w:val="%9."/>
+      <w:lvlJc w:val="right"/>
+      <w:pPr>
+        <w:ind w:left="6480" w:hanging="180"/>
+      </w:pPr>
+    </w:lvl>
+  </w:abstractNum>
+  <w:abstractNum w:abstractNumId="1">
+    <w:nsid w:val="30975452"/>
+    <w:multiLevelType w:val="hybridMultilevel"/>
+    <w:tmpl w:val="9C3E6092"/>
+    <w:lvl w:ilvl="0" w:tplc="545A56D4">
+      <w:start w:val="1"/>
+      <w:numFmt w:val="decimal"/>
+      <w:lvlText w:val="%1."/>
+      <w:lvlJc w:val="left"/>
+      <w:pPr>
+        <w:ind w:left="1080" w:hanging="720"/>
+      </w:pPr>
+      <w:rPr>
+        <w:rFonts w:hint="default"/>
+      </w:rPr>
+    </w:lvl>
+    <w:lvl w:ilvl="1" w:tplc="100C0019" w:tentative="1">
+      <w:start w:val="1"/>
+      <w:numFmt w:val="lowerLetter"/>
+      <w:lvlText w:val="%2."/>
+      <w:lvlJc w:val="left"/>
+      <w:pPr>
+        <w:ind w:left="1440" w:hanging="360"/>
+      </w:pPr>
+    </w:lvl>
+    <w:lvl w:ilvl="2" w:tplc="100C001B" w:tentative="1">
+      <w:start w:val="1"/>
+      <w:numFmt w:val="lowerRoman"/>
+      <w:lvlText w:val="%3."/>
+      <w:lvlJc w:val="right"/>
+      <w:pPr>
+        <w:ind w:left="2160" w:hanging="180"/>
+      </w:pPr>
+    </w:lvl>
+    <w:lvl w:ilvl="3" w:tplc="100C000F" w:tentative="1">
+      <w:start w:val="1"/>
+      <w:numFmt w:val="decimal"/>
+      <w:lvlText w:val="%4."/>
+      <w:lvlJc w:val="left"/>
+      <w:pPr>
+        <w:ind w:left="2880" w:hanging="360"/>
+      </w:pPr>
+    </w:lvl>
+    <w:lvl w:ilvl="4" w:tplc="100C0019" w:tentative="1">
+      <w:start w:val="1"/>
+      <w:numFmt w:val="lowerLetter"/>
+      <w:lvlText w:val="%5."/>
+      <w:lvlJc w:val="left"/>
+      <w:pPr>
+        <w:ind w:left="3600" w:hanging="360"/>
+      </w:pPr>
+    </w:lvl>
+    <w:lvl w:ilvl="5" w:tplc="100C001B" w:tentative="1">
+      <w:start w:val="1"/>
+      <w:numFmt w:val="lowerRoman"/>
+      <w:lvlText w:val="%6."/>
+      <w:lvlJc w:val="right"/>
+      <w:pPr>
+        <w:ind w:left="4320" w:hanging="180"/>
+      </w:pPr>
+    </w:lvl>
+    <w:lvl w:ilvl="6" w:tplc="100C000F" w:tentative="1">
+      <w:start w:val="1"/>
+      <w:numFmt w:val="decimal"/>
+      <w:lvlText w:val="%7."/>
+      <w:lvlJc w:val="left"/>
+      <w:pPr>
+        <w:ind w:left="5040" w:hanging="360"/>
+      </w:pPr>
+    </w:lvl>
+    <w:lvl w:ilvl="7" w:tplc="100C0019" w:tentative="1">
+      <w:start w:val="1"/>
+      <w:numFmt w:val="lowerLetter"/>
+      <w:lvlText w:val="%8."/>
+      <w:lvlJc w:val="left"/>
+      <w:pPr>
+        <w:ind w:left="5760" w:hanging="360"/>
+      </w:pPr>
+    </w:lvl>
+    <w:lvl w:ilvl="8" w:tplc="100C001B" w:tentative="1">
+      <w:start w:val="1"/>
+      <w:numFmt w:val="lowerRoman"/>
+      <w:lvlText w:val="%9."/>
+      <w:lvlJc w:val="right"/>
+      <w:pPr>
+        <w:ind w:left="6480" w:hanging="180"/>
+      </w:pPr>
+    </w:lvl>
+  </w:abstractNum>
+  <w:num w:numId="1">
+    <w:abstractNumId w:val="1"/>
+  </w:num>
+  <w:num w:numId="2">
+    <w:abstractNumId w:val="0"/>
+  </w:num>
+</w:numbering>
 </file>
 
 <file path=word/styles.xml><?xml version="1.0" encoding="utf-8"?>
@@ -1065,6 +2884,53 @@
     <w:name w:val="Normal"/>
     <w:qFormat/>
   </w:style>
+  <w:style w:type="paragraph" w:styleId="Titre1">
+    <w:name w:val="heading 1"/>
+    <w:basedOn w:val="Normal"/>
+    <w:next w:val="Normal"/>
+    <w:link w:val="Titre1Car"/>
+    <w:uiPriority w:val="9"/>
+    <w:qFormat/>
+    <w:rsid w:val="004C39A4"/>
+    <w:pPr>
+      <w:keepNext/>
+      <w:keepLines/>
+      <w:spacing w:before="480" w:after="0"/>
+      <w:outlineLvl w:val="0"/>
+    </w:pPr>
+    <w:rPr>
+      <w:rFonts w:asciiTheme="majorHAnsi" w:eastAsiaTheme="majorEastAsia" w:hAnsiTheme="majorHAnsi" w:cstheme="majorBidi"/>
+      <w:b/>
+      <w:bCs/>
+      <w:color w:val="365F91" w:themeColor="accent1" w:themeShade="BF"/>
+      <w:sz w:val="28"/>
+      <w:szCs w:val="28"/>
+    </w:rPr>
+  </w:style>
+  <w:style w:type="paragraph" w:styleId="Titre2">
+    <w:name w:val="heading 2"/>
+    <w:basedOn w:val="Normal"/>
+    <w:next w:val="Normal"/>
+    <w:link w:val="Titre2Car"/>
+    <w:uiPriority w:val="9"/>
+    <w:unhideWhenUsed/>
+    <w:qFormat/>
+    <w:rsid w:val="00996BAF"/>
+    <w:pPr>
+      <w:keepNext/>
+      <w:keepLines/>
+      <w:spacing w:before="200" w:after="0"/>
+      <w:outlineLvl w:val="1"/>
+    </w:pPr>
+    <w:rPr>
+      <w:rFonts w:asciiTheme="majorHAnsi" w:eastAsiaTheme="majorEastAsia" w:hAnsiTheme="majorHAnsi" w:cstheme="majorBidi"/>
+      <w:b/>
+      <w:bCs/>
+      <w:color w:val="4F81BD" w:themeColor="accent1"/>
+      <w:sz w:val="26"/>
+      <w:szCs w:val="26"/>
+    </w:rPr>
+  </w:style>
   <w:style w:type="character" w:default="1" w:styleId="Policepardfaut">
     <w:name w:val="Default Paragraph Font"/>
     <w:uiPriority w:val="1"/>
@@ -1171,9 +3037,10 @@
     <w:basedOn w:val="Normal"/>
     <w:next w:val="Normal"/>
     <w:link w:val="TitreCar"/>
+    <w:autoRedefine/>
     <w:uiPriority w:val="10"/>
     <w:qFormat/>
-    <w:rsid w:val="00F27A59"/>
+    <w:rsid w:val="00996BAF"/>
     <w:pPr>
       <w:pBdr>
         <w:bottom w:val="single" w:sz="8" w:space="4" w:color="4F81BD" w:themeColor="accent1"/>
@@ -1196,7 +3063,7 @@
     <w:basedOn w:val="Policepardfaut"/>
     <w:link w:val="Titre"/>
     <w:uiPriority w:val="10"/>
-    <w:rsid w:val="00F27A59"/>
+    <w:rsid w:val="00996BAF"/>
     <w:rPr>
       <w:rFonts w:asciiTheme="majorHAnsi" w:eastAsiaTheme="majorEastAsia" w:hAnsiTheme="majorHAnsi" w:cstheme="majorBidi"/>
       <w:color w:val="17365D" w:themeColor="text2" w:themeShade="BF"/>
@@ -1247,6 +3114,96 @@
       <w:szCs w:val="24"/>
       <w:lang w:eastAsia="fr-CH"/>
     </w:rPr>
+  </w:style>
+  <w:style w:type="character" w:customStyle="1" w:styleId="Titre1Car">
+    <w:name w:val="Titre 1 Car"/>
+    <w:basedOn w:val="Policepardfaut"/>
+    <w:link w:val="Titre1"/>
+    <w:uiPriority w:val="9"/>
+    <w:rsid w:val="004C39A4"/>
+    <w:rPr>
+      <w:rFonts w:asciiTheme="majorHAnsi" w:eastAsiaTheme="majorEastAsia" w:hAnsiTheme="majorHAnsi" w:cstheme="majorBidi"/>
+      <w:b/>
+      <w:bCs/>
+      <w:color w:val="365F91" w:themeColor="accent1" w:themeShade="BF"/>
+      <w:sz w:val="28"/>
+      <w:szCs w:val="28"/>
+    </w:rPr>
+  </w:style>
+  <w:style w:type="paragraph" w:styleId="En-ttedetabledesmatires">
+    <w:name w:val="TOC Heading"/>
+    <w:basedOn w:val="Titre1"/>
+    <w:next w:val="Normal"/>
+    <w:uiPriority w:val="39"/>
+    <w:unhideWhenUsed/>
+    <w:qFormat/>
+    <w:rsid w:val="004C39A4"/>
+    <w:pPr>
+      <w:outlineLvl w:val="9"/>
+    </w:pPr>
+    <w:rPr>
+      <w:lang w:eastAsia="fr-CH"/>
+    </w:rPr>
+  </w:style>
+  <w:style w:type="paragraph" w:styleId="TM1">
+    <w:name w:val="toc 1"/>
+    <w:basedOn w:val="Normal"/>
+    <w:next w:val="Normal"/>
+    <w:autoRedefine/>
+    <w:uiPriority w:val="39"/>
+    <w:unhideWhenUsed/>
+    <w:rsid w:val="004C39A4"/>
+    <w:pPr>
+      <w:spacing w:after="100"/>
+    </w:pPr>
+  </w:style>
+  <w:style w:type="character" w:styleId="Lienhypertexte">
+    <w:name w:val="Hyperlink"/>
+    <w:basedOn w:val="Policepardfaut"/>
+    <w:uiPriority w:val="99"/>
+    <w:unhideWhenUsed/>
+    <w:rsid w:val="004C39A4"/>
+    <w:rPr>
+      <w:color w:val="0000FF" w:themeColor="hyperlink"/>
+      <w:u w:val="single"/>
+    </w:rPr>
+  </w:style>
+  <w:style w:type="paragraph" w:styleId="Sansinterligne">
+    <w:name w:val="No Spacing"/>
+    <w:uiPriority w:val="1"/>
+    <w:qFormat/>
+    <w:rsid w:val="004C39A4"/>
+    <w:pPr>
+      <w:spacing w:after="0" w:line="240" w:lineRule="auto"/>
+    </w:pPr>
+  </w:style>
+  <w:style w:type="character" w:customStyle="1" w:styleId="Titre2Car">
+    <w:name w:val="Titre 2 Car"/>
+    <w:basedOn w:val="Policepardfaut"/>
+    <w:link w:val="Titre2"/>
+    <w:uiPriority w:val="9"/>
+    <w:rsid w:val="00996BAF"/>
+    <w:rPr>
+      <w:rFonts w:asciiTheme="majorHAnsi" w:eastAsiaTheme="majorEastAsia" w:hAnsiTheme="majorHAnsi" w:cstheme="majorBidi"/>
+      <w:b/>
+      <w:bCs/>
+      <w:color w:val="4F81BD" w:themeColor="accent1"/>
+      <w:sz w:val="26"/>
+      <w:szCs w:val="26"/>
+    </w:rPr>
+  </w:style>
+  <w:style w:type="paragraph" w:styleId="TM2">
+    <w:name w:val="toc 2"/>
+    <w:basedOn w:val="Normal"/>
+    <w:next w:val="Normal"/>
+    <w:autoRedefine/>
+    <w:uiPriority w:val="39"/>
+    <w:unhideWhenUsed/>
+    <w:rsid w:val="00996BAF"/>
+    <w:pPr>
+      <w:spacing w:after="100"/>
+      <w:ind w:left="220"/>
+    </w:pPr>
   </w:style>
 </w:styles>
 </file>
@@ -1411,6 +3368,53 @@
     <w:name w:val="Normal"/>
     <w:qFormat/>
   </w:style>
+  <w:style w:type="paragraph" w:styleId="Titre1">
+    <w:name w:val="heading 1"/>
+    <w:basedOn w:val="Normal"/>
+    <w:next w:val="Normal"/>
+    <w:link w:val="Titre1Car"/>
+    <w:uiPriority w:val="9"/>
+    <w:qFormat/>
+    <w:rsid w:val="004C39A4"/>
+    <w:pPr>
+      <w:keepNext/>
+      <w:keepLines/>
+      <w:spacing w:before="480" w:after="0"/>
+      <w:outlineLvl w:val="0"/>
+    </w:pPr>
+    <w:rPr>
+      <w:rFonts w:asciiTheme="majorHAnsi" w:eastAsiaTheme="majorEastAsia" w:hAnsiTheme="majorHAnsi" w:cstheme="majorBidi"/>
+      <w:b/>
+      <w:bCs/>
+      <w:color w:val="365F91" w:themeColor="accent1" w:themeShade="BF"/>
+      <w:sz w:val="28"/>
+      <w:szCs w:val="28"/>
+    </w:rPr>
+  </w:style>
+  <w:style w:type="paragraph" w:styleId="Titre2">
+    <w:name w:val="heading 2"/>
+    <w:basedOn w:val="Normal"/>
+    <w:next w:val="Normal"/>
+    <w:link w:val="Titre2Car"/>
+    <w:uiPriority w:val="9"/>
+    <w:unhideWhenUsed/>
+    <w:qFormat/>
+    <w:rsid w:val="00996BAF"/>
+    <w:pPr>
+      <w:keepNext/>
+      <w:keepLines/>
+      <w:spacing w:before="200" w:after="0"/>
+      <w:outlineLvl w:val="1"/>
+    </w:pPr>
+    <w:rPr>
+      <w:rFonts w:asciiTheme="majorHAnsi" w:eastAsiaTheme="majorEastAsia" w:hAnsiTheme="majorHAnsi" w:cstheme="majorBidi"/>
+      <w:b/>
+      <w:bCs/>
+      <w:color w:val="4F81BD" w:themeColor="accent1"/>
+      <w:sz w:val="26"/>
+      <w:szCs w:val="26"/>
+    </w:rPr>
+  </w:style>
   <w:style w:type="character" w:default="1" w:styleId="Policepardfaut">
     <w:name w:val="Default Paragraph Font"/>
     <w:uiPriority w:val="1"/>
@@ -1517,9 +3521,10 @@
     <w:basedOn w:val="Normal"/>
     <w:next w:val="Normal"/>
     <w:link w:val="TitreCar"/>
+    <w:autoRedefine/>
     <w:uiPriority w:val="10"/>
     <w:qFormat/>
-    <w:rsid w:val="00F27A59"/>
+    <w:rsid w:val="00996BAF"/>
     <w:pPr>
       <w:pBdr>
         <w:bottom w:val="single" w:sz="8" w:space="4" w:color="4F81BD" w:themeColor="accent1"/>
@@ -1542,7 +3547,7 @@
     <w:basedOn w:val="Policepardfaut"/>
     <w:link w:val="Titre"/>
     <w:uiPriority w:val="10"/>
-    <w:rsid w:val="00F27A59"/>
+    <w:rsid w:val="00996BAF"/>
     <w:rPr>
       <w:rFonts w:asciiTheme="majorHAnsi" w:eastAsiaTheme="majorEastAsia" w:hAnsiTheme="majorHAnsi" w:cstheme="majorBidi"/>
       <w:color w:val="17365D" w:themeColor="text2" w:themeShade="BF"/>
@@ -1593,6 +3598,96 @@
       <w:szCs w:val="24"/>
       <w:lang w:eastAsia="fr-CH"/>
     </w:rPr>
+  </w:style>
+  <w:style w:type="character" w:customStyle="1" w:styleId="Titre1Car">
+    <w:name w:val="Titre 1 Car"/>
+    <w:basedOn w:val="Policepardfaut"/>
+    <w:link w:val="Titre1"/>
+    <w:uiPriority w:val="9"/>
+    <w:rsid w:val="004C39A4"/>
+    <w:rPr>
+      <w:rFonts w:asciiTheme="majorHAnsi" w:eastAsiaTheme="majorEastAsia" w:hAnsiTheme="majorHAnsi" w:cstheme="majorBidi"/>
+      <w:b/>
+      <w:bCs/>
+      <w:color w:val="365F91" w:themeColor="accent1" w:themeShade="BF"/>
+      <w:sz w:val="28"/>
+      <w:szCs w:val="28"/>
+    </w:rPr>
+  </w:style>
+  <w:style w:type="paragraph" w:styleId="En-ttedetabledesmatires">
+    <w:name w:val="TOC Heading"/>
+    <w:basedOn w:val="Titre1"/>
+    <w:next w:val="Normal"/>
+    <w:uiPriority w:val="39"/>
+    <w:unhideWhenUsed/>
+    <w:qFormat/>
+    <w:rsid w:val="004C39A4"/>
+    <w:pPr>
+      <w:outlineLvl w:val="9"/>
+    </w:pPr>
+    <w:rPr>
+      <w:lang w:eastAsia="fr-CH"/>
+    </w:rPr>
+  </w:style>
+  <w:style w:type="paragraph" w:styleId="TM1">
+    <w:name w:val="toc 1"/>
+    <w:basedOn w:val="Normal"/>
+    <w:next w:val="Normal"/>
+    <w:autoRedefine/>
+    <w:uiPriority w:val="39"/>
+    <w:unhideWhenUsed/>
+    <w:rsid w:val="004C39A4"/>
+    <w:pPr>
+      <w:spacing w:after="100"/>
+    </w:pPr>
+  </w:style>
+  <w:style w:type="character" w:styleId="Lienhypertexte">
+    <w:name w:val="Hyperlink"/>
+    <w:basedOn w:val="Policepardfaut"/>
+    <w:uiPriority w:val="99"/>
+    <w:unhideWhenUsed/>
+    <w:rsid w:val="004C39A4"/>
+    <w:rPr>
+      <w:color w:val="0000FF" w:themeColor="hyperlink"/>
+      <w:u w:val="single"/>
+    </w:rPr>
+  </w:style>
+  <w:style w:type="paragraph" w:styleId="Sansinterligne">
+    <w:name w:val="No Spacing"/>
+    <w:uiPriority w:val="1"/>
+    <w:qFormat/>
+    <w:rsid w:val="004C39A4"/>
+    <w:pPr>
+      <w:spacing w:after="0" w:line="240" w:lineRule="auto"/>
+    </w:pPr>
+  </w:style>
+  <w:style w:type="character" w:customStyle="1" w:styleId="Titre2Car">
+    <w:name w:val="Titre 2 Car"/>
+    <w:basedOn w:val="Policepardfaut"/>
+    <w:link w:val="Titre2"/>
+    <w:uiPriority w:val="9"/>
+    <w:rsid w:val="00996BAF"/>
+    <w:rPr>
+      <w:rFonts w:asciiTheme="majorHAnsi" w:eastAsiaTheme="majorEastAsia" w:hAnsiTheme="majorHAnsi" w:cstheme="majorBidi"/>
+      <w:b/>
+      <w:bCs/>
+      <w:color w:val="4F81BD" w:themeColor="accent1"/>
+      <w:sz w:val="26"/>
+      <w:szCs w:val="26"/>
+    </w:rPr>
+  </w:style>
+  <w:style w:type="paragraph" w:styleId="TM2">
+    <w:name w:val="toc 2"/>
+    <w:basedOn w:val="Normal"/>
+    <w:next w:val="Normal"/>
+    <w:autoRedefine/>
+    <w:uiPriority w:val="39"/>
+    <w:unhideWhenUsed/>
+    <w:rsid w:val="00996BAF"/>
+    <w:pPr>
+      <w:spacing w:after="100"/>
+      <w:ind w:left="220"/>
+    </w:pPr>
   </w:style>
 </w:styles>
 </file>
@@ -1664,41 +3759,19 @@
         </w:p>
       </w:docPartBody>
     </w:docPart>
-    <w:docPart>
-      <w:docPartPr>
-        <w:name w:val="F91BBBE5F2604EEB809AC80E87E27579"/>
-        <w:category>
-          <w:name w:val="Général"/>
-          <w:gallery w:val="placeholder"/>
-        </w:category>
-        <w:types>
-          <w:type w:val="bbPlcHdr"/>
-        </w:types>
-        <w:behaviors>
-          <w:behavior w:val="content"/>
-        </w:behaviors>
-        <w:guid w:val="{5B9D144C-DDE6-470E-A4CE-A4CCABB15A2E}"/>
-      </w:docPartPr>
-      <w:docPartBody>
-        <w:p>
-          <w:pPr>
-            <w:pStyle w:val="F91BBBE5F2604EEB809AC80E87E27579"/>
-          </w:pPr>
-          <w:r>
-            <w:rPr>
-              <w:lang w:val="fr-FR"/>
-            </w:rPr>
-            <w:t>[Tapez le résumé du document ici. Il s’agit généralement d’une courte synthèse du document.]</w:t>
-          </w:r>
-        </w:p>
-      </w:docPartBody>
-    </w:docPart>
   </w:docParts>
 </w:glossaryDocument>
 </file>
 
 <file path=word/glossary/fontTable.xml><?xml version="1.0" encoding="utf-8"?>
 <w:fonts xmlns:mc="http://schemas.openxmlformats.org/markup-compatibility/2006" xmlns:r="http://schemas.openxmlformats.org/officeDocument/2006/relationships" xmlns:w="http://schemas.openxmlformats.org/wordprocessingml/2006/main" xmlns:w14="http://schemas.microsoft.com/office/word/2010/wordml" mc:Ignorable="w14">
+  <w:font w:name="Times New Roman">
+    <w:panose1 w:val="02020603050405020304"/>
+    <w:charset w:val="00"/>
+    <w:family w:val="roman"/>
+    <w:pitch w:val="variable"/>
+    <w:sig w:usb0="E0002AFF" w:usb1="C0007841" w:usb2="00000009" w:usb3="00000000" w:csb0="000001FF" w:csb1="00000000"/>
+  </w:font>
   <w:font w:name="Calibri">
     <w:panose1 w:val="020F0502020204030204"/>
     <w:charset w:val="00"/>
@@ -1706,12 +3779,12 @@
     <w:pitch w:val="variable"/>
     <w:sig w:usb0="E00002FF" w:usb1="4000ACFF" w:usb2="00000001" w:usb3="00000000" w:csb0="0000019F" w:csb1="00000000"/>
   </w:font>
-  <w:font w:name="Times New Roman">
-    <w:panose1 w:val="02020603050405020304"/>
+  <w:font w:name="Cambria">
+    <w:panose1 w:val="02040503050406030204"/>
     <w:charset w:val="00"/>
     <w:family w:val="roman"/>
     <w:pitch w:val="variable"/>
-    <w:sig w:usb0="E0002AFF" w:usb1="C0007841" w:usb2="00000009" w:usb3="00000000" w:csb0="000001FF" w:csb1="00000000"/>
+    <w:sig w:usb0="E00002FF" w:usb1="400004FF" w:usb2="00000000" w:usb3="00000000" w:csb0="0000019F" w:csb1="00000000"/>
   </w:font>
   <w:font w:name="Tahoma">
     <w:panose1 w:val="020B0604030504040204"/>
@@ -1719,13 +3792,6 @@
     <w:family w:val="swiss"/>
     <w:pitch w:val="variable"/>
     <w:sig w:usb0="E1002EFF" w:usb1="C000605B" w:usb2="00000029" w:usb3="00000000" w:csb0="000101FF" w:csb1="00000000"/>
-  </w:font>
-  <w:font w:name="Cambria">
-    <w:panose1 w:val="02040503050406030204"/>
-    <w:charset w:val="00"/>
-    <w:family w:val="roman"/>
-    <w:pitch w:val="variable"/>
-    <w:sig w:usb0="E00002FF" w:usb1="400004FF" w:usb2="00000000" w:usb3="00000000" w:csb0="0000019F" w:csb1="00000000"/>
   </w:font>
 </w:fonts>
 </file>
@@ -1746,7 +3812,9 @@
   <w:rsids>
     <w:rsidRoot w:val="005C6FA7"/>
     <w:rsid w:val="003276B2"/>
+    <w:rsid w:val="003E6E29"/>
     <w:rsid w:val="005C6FA7"/>
+    <w:rsid w:val="00DC3B2A"/>
   </w:rsids>
   <m:mathPr>
     <m:mathFont m:val="Cambria Math"/>
@@ -2475,10 +4543,22 @@
 </CoverPageProperties>
 </file>
 
+<file path=customXml/item2.xml><?xml version="1.0" encoding="utf-8"?>
+<b:Sources xmlns:b="http://schemas.openxmlformats.org/officeDocument/2006/bibliography" xmlns="http://schemas.openxmlformats.org/officeDocument/2006/bibliography" SelectedStyle="\APA.XSL" StyleName="APA"/>
+</file>
+
 <file path=customXml/itemProps1.xml><?xml version="1.0" encoding="utf-8"?>
 <ds:datastoreItem xmlns:ds="http://schemas.openxmlformats.org/officeDocument/2006/customXml" ds:itemID="{55AF091B-3C7A-41E3-B477-F2FDAA23CFDA}">
   <ds:schemaRefs>
     <ds:schemaRef ds:uri="http://schemas.microsoft.com/office/2006/coverPageProps"/>
   </ds:schemaRefs>
 </ds:datastoreItem>
+</file>
+
+<file path=customXml/itemProps2.xml><?xml version="1.0" encoding="utf-8"?>
+<ds:datastoreItem xmlns:ds="http://schemas.openxmlformats.org/officeDocument/2006/customXml" ds:itemID="{332C7794-E6AB-4766-9925-FB00D4387063}">
+  <ds:schemaRefs>
+    <ds:schemaRef ds:uri="http://schemas.openxmlformats.org/officeDocument/2006/bibliography"/>
+  </ds:schemaRefs>
+</ds:datastoreItem>
 </file>
</xml_diff>

<commit_message>
MAJ pour préparation pour la présentation
</commit_message>
<xml_diff>
--- a/SoundMemory.docx
+++ b/SoundMemory.docx
@@ -96,9 +96,6 @@
                     </w:rPr>
                     <w:alias w:val="Sous-titre"/>
                     <w:id w:val="-899293849"/>
-                    <w:placeholder>
-                      <w:docPart w:val="2E789C17F82746B5B9C5E7351B93EDB2"/>
-                    </w:placeholder>
                     <w:dataBinding w:prefixMappings="xmlns:ns0='http://schemas.openxmlformats.org/package/2006/metadata/core-properties' xmlns:ns1='http://purl.org/dc/elements/1.1/'" w:xpath="/ns0:coreProperties[1]/ns1:subject[1]" w:storeItemID="{6C3C8BC8-F283-45AE-878A-BAB7291924A1}"/>
                     <w:text/>
                   </w:sdtPr>
@@ -197,7 +194,25 @@
                                           <w:sz w:val="24"/>
                                           <w:szCs w:val="24"/>
                                         </w:rPr>
-                                        <w:t>Développer par Lucien Camuglia et Ivan Perez</w:t>
+                                        <w:t xml:space="preserve">Développer par Lucien </w:t>
+                                      </w:r>
+                                      <w:proofErr w:type="spellStart"/>
+                                      <w:r>
+                                        <w:rPr>
+                                          <w:color w:val="000000" w:themeColor="text1"/>
+                                          <w:sz w:val="24"/>
+                                          <w:szCs w:val="24"/>
+                                        </w:rPr>
+                                        <w:t>Camuglia</w:t>
+                                      </w:r>
+                                      <w:proofErr w:type="spellEnd"/>
+                                      <w:r>
+                                        <w:rPr>
+                                          <w:color w:val="000000" w:themeColor="text1"/>
+                                          <w:sz w:val="24"/>
+                                          <w:szCs w:val="24"/>
+                                        </w:rPr>
+                                        <w:t xml:space="preserve"> et Ivan Perez</w:t>
                                       </w:r>
                                     </w:p>
                                   </w:txbxContent>
@@ -2093,8 +2108,6 @@
           <w:lang w:val="fr-FR" w:eastAsia="fr-CH"/>
         </w:rPr>
       </w:pPr>
-      <w:bookmarkStart w:id="10" w:name="_GoBack"/>
-      <w:bookmarkEnd w:id="10"/>
     </w:p>
     <w:p>
       <w:pPr>
@@ -2108,16 +2121,16 @@
           <w:lang w:val="fr-FR"/>
         </w:rPr>
       </w:pPr>
-      <w:bookmarkStart w:id="11" w:name="_Toc403740766"/>
-      <w:bookmarkStart w:id="12" w:name="_Toc403741625"/>
+      <w:bookmarkStart w:id="10" w:name="_Toc403740766"/>
+      <w:bookmarkStart w:id="11" w:name="_Toc403741625"/>
       <w:r>
         <w:rPr>
           <w:lang w:val="fr-FR"/>
         </w:rPr>
         <w:t>Analyse</w:t>
       </w:r>
+      <w:bookmarkEnd w:id="10"/>
       <w:bookmarkEnd w:id="11"/>
-      <w:bookmarkEnd w:id="12"/>
     </w:p>
     <w:p>
       <w:pPr>
@@ -2126,18 +2139,18 @@
           <w:lang w:val="fr-FR"/>
         </w:rPr>
       </w:pPr>
-      <w:bookmarkStart w:id="13" w:name="_Toc403740351"/>
-      <w:bookmarkStart w:id="14" w:name="_Toc403740767"/>
-      <w:bookmarkStart w:id="15" w:name="_Toc403741626"/>
+      <w:bookmarkStart w:id="12" w:name="_Toc403740351"/>
+      <w:bookmarkStart w:id="13" w:name="_Toc403740767"/>
+      <w:bookmarkStart w:id="14" w:name="_Toc403741626"/>
       <w:r>
         <w:rPr>
           <w:lang w:val="fr-FR"/>
         </w:rPr>
         <w:t>Maquette préliminaire</w:t>
       </w:r>
+      <w:bookmarkEnd w:id="12"/>
       <w:bookmarkEnd w:id="13"/>
       <w:bookmarkEnd w:id="14"/>
-      <w:bookmarkEnd w:id="15"/>
     </w:p>
     <w:p>
       <w:pPr>
@@ -2215,18 +2228,18 @@
           <w:lang w:val="fr-FR"/>
         </w:rPr>
       </w:pPr>
-      <w:bookmarkStart w:id="16" w:name="_Toc403740352"/>
-      <w:bookmarkStart w:id="17" w:name="_Toc403740768"/>
-      <w:bookmarkStart w:id="18" w:name="_Toc403741627"/>
+      <w:bookmarkStart w:id="15" w:name="_Toc403740352"/>
+      <w:bookmarkStart w:id="16" w:name="_Toc403740768"/>
+      <w:bookmarkStart w:id="17" w:name="_Toc403741627"/>
       <w:r>
         <w:rPr>
           <w:lang w:val="fr-FR"/>
         </w:rPr>
         <w:t>Stratégie de test</w:t>
       </w:r>
+      <w:bookmarkEnd w:id="15"/>
       <w:bookmarkEnd w:id="16"/>
       <w:bookmarkEnd w:id="17"/>
-      <w:bookmarkEnd w:id="18"/>
     </w:p>
     <w:p>
       <w:pPr>
@@ -2235,18 +2248,18 @@
           <w:lang w:val="fr-FR"/>
         </w:rPr>
       </w:pPr>
-      <w:bookmarkStart w:id="19" w:name="_Toc403740353"/>
-      <w:bookmarkStart w:id="20" w:name="_Toc403740769"/>
-      <w:bookmarkStart w:id="21" w:name="_Toc403741628"/>
+      <w:bookmarkStart w:id="18" w:name="_Toc403740353"/>
+      <w:bookmarkStart w:id="19" w:name="_Toc403740769"/>
+      <w:bookmarkStart w:id="20" w:name="_Toc403741628"/>
       <w:r>
         <w:rPr>
           <w:lang w:val="fr-FR"/>
         </w:rPr>
         <w:t>Planification détaillée</w:t>
       </w:r>
+      <w:bookmarkEnd w:id="18"/>
       <w:bookmarkEnd w:id="19"/>
       <w:bookmarkEnd w:id="20"/>
-      <w:bookmarkEnd w:id="21"/>
     </w:p>
     <w:p>
       <w:pPr>
@@ -2260,16 +2273,16 @@
           <w:lang w:val="fr-FR"/>
         </w:rPr>
       </w:pPr>
-      <w:bookmarkStart w:id="22" w:name="_Toc403740770"/>
-      <w:bookmarkStart w:id="23" w:name="_Toc403741629"/>
+      <w:bookmarkStart w:id="21" w:name="_Toc403740770"/>
+      <w:bookmarkStart w:id="22" w:name="_Toc403741629"/>
       <w:r>
         <w:rPr>
           <w:lang w:val="fr-FR"/>
         </w:rPr>
         <w:t>Conception</w:t>
       </w:r>
+      <w:bookmarkEnd w:id="21"/>
       <w:bookmarkEnd w:id="22"/>
-      <w:bookmarkEnd w:id="23"/>
     </w:p>
     <w:p>
       <w:pPr>
@@ -2278,25 +2291,80 @@
           <w:lang w:val="fr-FR" w:eastAsia="fr-CH"/>
         </w:rPr>
       </w:pPr>
-      <w:bookmarkStart w:id="24" w:name="_Toc403740354"/>
-      <w:bookmarkStart w:id="25" w:name="_Toc403740771"/>
-      <w:bookmarkStart w:id="26" w:name="_Toc403741630"/>
+      <w:bookmarkStart w:id="23" w:name="_Toc403740354"/>
+      <w:bookmarkStart w:id="24" w:name="_Toc403740771"/>
+      <w:bookmarkStart w:id="25" w:name="_Toc403741630"/>
       <w:r>
         <w:rPr>
           <w:lang w:val="fr-FR" w:eastAsia="fr-CH"/>
         </w:rPr>
         <w:t>Détermination de l’arborescence du site des rubriques</w:t>
       </w:r>
+      <w:bookmarkEnd w:id="23"/>
       <w:bookmarkEnd w:id="24"/>
       <w:bookmarkEnd w:id="25"/>
-      <w:bookmarkEnd w:id="26"/>
     </w:p>
     <w:p>
       <w:pPr>
+        <w:jc w:val="center"/>
         <w:rPr>
           <w:lang w:val="fr-FR" w:eastAsia="fr-CH"/>
         </w:rPr>
       </w:pPr>
+      <w:r>
+        <w:rPr>
+          <w:noProof/>
+          <w:lang w:eastAsia="fr-CH"/>
+        </w:rPr>
+        <w:drawing>
+          <wp:inline distT="0" distB="0" distL="0" distR="0">
+            <wp:extent cx="2613547" cy="1481222"/>
+            <wp:effectExtent l="0" t="0" r="0" b="5080"/>
+            <wp:docPr id="4" name="Image 4" descr="C:\Users\CAMUGLIAL_INFO\Desktop\SoundMemory\site_Map.PNG"/>
+            <wp:cNvGraphicFramePr>
+              <a:graphicFrameLocks xmlns:a="http://schemas.openxmlformats.org/drawingml/2006/main" noChangeAspect="1"/>
+            </wp:cNvGraphicFramePr>
+            <a:graphic xmlns:a="http://schemas.openxmlformats.org/drawingml/2006/main">
+              <a:graphicData uri="http://schemas.openxmlformats.org/drawingml/2006/picture">
+                <pic:pic xmlns:pic="http://schemas.openxmlformats.org/drawingml/2006/picture">
+                  <pic:nvPicPr>
+                    <pic:cNvPr id="0" name="Picture 1" descr="C:\Users\CAMUGLIAL_INFO\Desktop\SoundMemory\site_Map.PNG"/>
+                    <pic:cNvPicPr>
+                      <a:picLocks noChangeAspect="1" noChangeArrowheads="1"/>
+                    </pic:cNvPicPr>
+                  </pic:nvPicPr>
+                  <pic:blipFill>
+                    <a:blip r:embed="rId14">
+                      <a:extLst>
+                        <a:ext uri="{28A0092B-C50C-407E-A947-70E740481C1C}">
+                          <a14:useLocalDpi xmlns:a14="http://schemas.microsoft.com/office/drawing/2010/main" val="0"/>
+                        </a:ext>
+                      </a:extLst>
+                    </a:blip>
+                    <a:srcRect/>
+                    <a:stretch>
+                      <a:fillRect/>
+                    </a:stretch>
+                  </pic:blipFill>
+                  <pic:spPr bwMode="auto">
+                    <a:xfrm>
+                      <a:off x="0" y="0"/>
+                      <a:ext cx="2613499" cy="1481195"/>
+                    </a:xfrm>
+                    <a:prstGeom prst="rect">
+                      <a:avLst/>
+                    </a:prstGeom>
+                    <a:noFill/>
+                    <a:ln>
+                      <a:noFill/>
+                    </a:ln>
+                  </pic:spPr>
+                </pic:pic>
+              </a:graphicData>
+            </a:graphic>
+          </wp:inline>
+        </w:drawing>
+      </w:r>
     </w:p>
     <w:p>
       <w:pPr>
@@ -2305,9 +2373,9 @@
           <w:lang w:val="fr-FR" w:eastAsia="fr-CH"/>
         </w:rPr>
       </w:pPr>
-      <w:bookmarkStart w:id="27" w:name="_Toc403740355"/>
-      <w:bookmarkStart w:id="28" w:name="_Toc403740772"/>
-      <w:bookmarkStart w:id="29" w:name="_Toc403741631"/>
+      <w:bookmarkStart w:id="26" w:name="_Toc403740355"/>
+      <w:bookmarkStart w:id="27" w:name="_Toc403740772"/>
+      <w:bookmarkStart w:id="28" w:name="_Toc403741631"/>
       <w:r>
         <w:rPr>
           <w:lang w:val="fr-FR" w:eastAsia="fr-CH"/>
@@ -2315,9 +2383,9 @@
         <w:lastRenderedPageBreak/>
         <w:t>Définition de la charte graphique</w:t>
       </w:r>
+      <w:bookmarkEnd w:id="26"/>
       <w:bookmarkEnd w:id="27"/>
       <w:bookmarkEnd w:id="28"/>
-      <w:bookmarkEnd w:id="29"/>
     </w:p>
     <w:p>
       <w:pPr>
@@ -2326,18 +2394,18 @@
           <w:lang w:val="fr-FR" w:eastAsia="fr-CH"/>
         </w:rPr>
       </w:pPr>
-      <w:bookmarkStart w:id="30" w:name="_Toc403740356"/>
-      <w:bookmarkStart w:id="31" w:name="_Toc403740773"/>
-      <w:bookmarkStart w:id="32" w:name="_Toc403741632"/>
+      <w:bookmarkStart w:id="29" w:name="_Toc403740356"/>
+      <w:bookmarkStart w:id="30" w:name="_Toc403740773"/>
+      <w:bookmarkStart w:id="31" w:name="_Toc403741632"/>
       <w:r>
         <w:rPr>
           <w:lang w:val="fr-FR" w:eastAsia="fr-CH"/>
         </w:rPr>
         <w:t>Maquette graphique</w:t>
       </w:r>
+      <w:bookmarkEnd w:id="29"/>
       <w:bookmarkEnd w:id="30"/>
       <w:bookmarkEnd w:id="31"/>
-      <w:bookmarkEnd w:id="32"/>
     </w:p>
     <w:p>
       <w:pPr>
@@ -2346,18 +2414,18 @@
           <w:lang w:val="fr-FR" w:eastAsia="fr-CH"/>
         </w:rPr>
       </w:pPr>
-      <w:bookmarkStart w:id="33" w:name="_Toc403740357"/>
-      <w:bookmarkStart w:id="34" w:name="_Toc403740774"/>
-      <w:bookmarkStart w:id="35" w:name="_Toc403741633"/>
+      <w:bookmarkStart w:id="32" w:name="_Toc403740357"/>
+      <w:bookmarkStart w:id="33" w:name="_Toc403740774"/>
+      <w:bookmarkStart w:id="34" w:name="_Toc403741633"/>
       <w:r>
         <w:rPr>
           <w:lang w:val="fr-FR" w:eastAsia="fr-CH"/>
         </w:rPr>
         <w:t>Conception de la base de données</w:t>
       </w:r>
+      <w:bookmarkEnd w:id="32"/>
       <w:bookmarkEnd w:id="33"/>
       <w:bookmarkEnd w:id="34"/>
-      <w:bookmarkEnd w:id="35"/>
     </w:p>
     <w:p>
       <w:pPr>
@@ -2366,18 +2434,18 @@
           <w:lang w:val="fr-FR" w:eastAsia="fr-CH"/>
         </w:rPr>
       </w:pPr>
-      <w:bookmarkStart w:id="36" w:name="_Toc403740358"/>
-      <w:bookmarkStart w:id="37" w:name="_Toc403740775"/>
-      <w:bookmarkStart w:id="38" w:name="_Toc403741634"/>
+      <w:bookmarkStart w:id="35" w:name="_Toc403740358"/>
+      <w:bookmarkStart w:id="36" w:name="_Toc403740775"/>
+      <w:bookmarkStart w:id="37" w:name="_Toc403741634"/>
       <w:r>
         <w:rPr>
           <w:lang w:val="fr-FR" w:eastAsia="fr-CH"/>
         </w:rPr>
         <w:t>Interrogation</w:t>
       </w:r>
+      <w:bookmarkEnd w:id="35"/>
       <w:bookmarkEnd w:id="36"/>
       <w:bookmarkEnd w:id="37"/>
-      <w:bookmarkEnd w:id="38"/>
     </w:p>
     <w:p>
       <w:pPr>
@@ -2391,16 +2459,16 @@
           <w:lang w:val="fr-FR"/>
         </w:rPr>
       </w:pPr>
-      <w:bookmarkStart w:id="39" w:name="_Toc403740776"/>
-      <w:bookmarkStart w:id="40" w:name="_Toc403741635"/>
+      <w:bookmarkStart w:id="38" w:name="_Toc403740776"/>
+      <w:bookmarkStart w:id="39" w:name="_Toc403741635"/>
       <w:r>
         <w:rPr>
           <w:lang w:val="fr-FR"/>
         </w:rPr>
         <w:t>Conclusion</w:t>
       </w:r>
+      <w:bookmarkEnd w:id="38"/>
       <w:bookmarkEnd w:id="39"/>
-      <w:bookmarkEnd w:id="40"/>
     </w:p>
     <w:p>
       <w:pPr>
@@ -2408,6 +2476,78 @@
           <w:lang w:val="fr-FR" w:eastAsia="fr-CH"/>
         </w:rPr>
       </w:pPr>
+      <w:r>
+        <w:rPr>
+          <w:lang w:val="fr-FR" w:eastAsia="fr-CH"/>
+        </w:rPr>
+        <w:t>Durant ce projet nous avons eu le temps de faire le CRUD des musiques.</w:t>
+      </w:r>
+    </w:p>
+    <w:p>
+      <w:pPr>
+        <w:rPr>
+          <w:lang w:val="fr-FR" w:eastAsia="fr-CH"/>
+        </w:rPr>
+      </w:pPr>
+      <w:r>
+        <w:rPr>
+          <w:lang w:val="fr-FR" w:eastAsia="fr-CH"/>
+        </w:rPr>
+        <w:t xml:space="preserve">Nous avons pu faire la lecture d’une musique à l’aide du </w:t>
+      </w:r>
+      <w:proofErr w:type="spellStart"/>
+      <w:r>
+        <w:rPr>
+          <w:lang w:val="fr-FR" w:eastAsia="fr-CH"/>
+        </w:rPr>
+        <w:t>javascript</w:t>
+      </w:r>
+      <w:proofErr w:type="spellEnd"/>
+      <w:r>
+        <w:rPr>
+          <w:lang w:val="fr-FR" w:eastAsia="fr-CH"/>
+        </w:rPr>
+        <w:t>, lorsque l’on clique sur une carte.</w:t>
+      </w:r>
+    </w:p>
+    <w:p>
+      <w:pPr>
+        <w:rPr>
+          <w:lang w:val="fr-FR" w:eastAsia="fr-CH"/>
+        </w:rPr>
+      </w:pPr>
+      <w:r>
+        <w:rPr>
+          <w:lang w:val="fr-FR" w:eastAsia="fr-CH"/>
+        </w:rPr>
+        <w:t>La musique s’arrête automatiquement après 29 secondes.</w:t>
+      </w:r>
+    </w:p>
+    <w:p>
+      <w:pPr>
+        <w:rPr>
+          <w:lang w:val="fr-FR" w:eastAsia="fr-CH"/>
+        </w:rPr>
+      </w:pPr>
+      <w:r>
+        <w:rPr>
+          <w:lang w:val="fr-FR" w:eastAsia="fr-CH"/>
+        </w:rPr>
+        <w:t>Finalement nous avons pu faire la connexion d’un administrateur.</w:t>
+      </w:r>
+    </w:p>
+    <w:p>
+      <w:pPr>
+        <w:rPr>
+          <w:lang w:val="fr-FR" w:eastAsia="fr-CH"/>
+        </w:rPr>
+      </w:pPr>
+      <w:r>
+        <w:rPr>
+          <w:lang w:val="fr-FR" w:eastAsia="fr-CH"/>
+        </w:rPr>
+        <w:t>Nous avons malheureusement manqué de temps pour finir le projet, à cause des différentes absences.</w:t>
+      </w:r>
     </w:p>
     <w:p>
       <w:pPr>
@@ -2421,20 +2561,22 @@
           <w:lang w:val="fr-FR"/>
         </w:rPr>
       </w:pPr>
-      <w:bookmarkStart w:id="41" w:name="_Toc403740777"/>
-      <w:bookmarkStart w:id="42" w:name="_Toc403741636"/>
+      <w:bookmarkStart w:id="40" w:name="_Toc403740777"/>
+      <w:bookmarkStart w:id="41" w:name="_Toc403741636"/>
       <w:r>
         <w:rPr>
           <w:lang w:val="fr-FR"/>
         </w:rPr>
         <w:t>Annexes</w:t>
       </w:r>
+      <w:bookmarkStart w:id="42" w:name="_GoBack"/>
+      <w:bookmarkEnd w:id="40"/>
       <w:bookmarkEnd w:id="41"/>
       <w:bookmarkEnd w:id="42"/>
     </w:p>
     <w:sectPr>
-      <w:headerReference w:type="default" r:id="rId14"/>
-      <w:footerReference w:type="default" r:id="rId15"/>
+      <w:headerReference w:type="default" r:id="rId15"/>
+      <w:footerReference w:type="default" r:id="rId16"/>
       <w:pgSz w:w="11906" w:h="16838"/>
       <w:pgMar w:top="1417" w:right="1417" w:bottom="1417" w:left="1417" w:header="708" w:footer="708" w:gutter="0"/>
       <w:pgNumType w:start="0"/>
@@ -2621,7 +2763,14 @@
     <w:proofErr w:type="spellEnd"/>
     <w:r>
       <w:tab/>
-      <w:t>Camuglia &amp; Perez</w:t>
+    </w:r>
+    <w:proofErr w:type="spellStart"/>
+    <w:r>
+      <w:t>Camuglia</w:t>
+    </w:r>
+    <w:proofErr w:type="spellEnd"/>
+    <w:r>
+      <w:t xml:space="preserve"> &amp; Perez</w:t>
     </w:r>
   </w:p>
 </w:hdr>
@@ -3785,74 +3934,7 @@
 </file>
 
 <file path=word/glossary/document.xml><?xml version="1.0" encoding="utf-8"?>
-<w:glossaryDocument xmlns:wpc="http://schemas.microsoft.com/office/word/2010/wordprocessingCanvas" xmlns:mc="http://schemas.openxmlformats.org/markup-compatibility/2006" xmlns:o="urn:schemas-microsoft-com:office:office" xmlns:r="http://schemas.openxmlformats.org/officeDocument/2006/relationships" xmlns:m="http://schemas.openxmlformats.org/officeDocument/2006/math" xmlns:v="urn:schemas-microsoft-com:vml" xmlns:wp14="http://schemas.microsoft.com/office/word/2010/wordprocessingDrawing" xmlns:wp="http://schemas.openxmlformats.org/drawingml/2006/wordprocessingDrawing" xmlns:w10="urn:schemas-microsoft-com:office:word" xmlns:w="http://schemas.openxmlformats.org/wordprocessingml/2006/main" xmlns:w14="http://schemas.microsoft.com/office/word/2010/wordml" xmlns:wpg="http://schemas.microsoft.com/office/word/2010/wordprocessingGroup" xmlns:wpi="http://schemas.microsoft.com/office/word/2010/wordprocessingInk" xmlns:wne="http://schemas.microsoft.com/office/word/2006/wordml" xmlns:wps="http://schemas.microsoft.com/office/word/2010/wordprocessingShape" mc:Ignorable="w14 wp14">
-  <w:docParts>
-    <w:docPart>
-      <w:docPartPr>
-        <w:name w:val="37D5CADEC97C44098FE8C03C3CFC800E"/>
-        <w:category>
-          <w:name w:val="Général"/>
-          <w:gallery w:val="placeholder"/>
-        </w:category>
-        <w:types>
-          <w:type w:val="bbPlcHdr"/>
-        </w:types>
-        <w:behaviors>
-          <w:behavior w:val="content"/>
-        </w:behaviors>
-        <w:guid w:val="{054587C5-ACD0-4B40-A088-65407384ECB3}"/>
-      </w:docPartPr>
-      <w:docPartBody>
-        <w:p>
-          <w:pPr>
-            <w:pStyle w:val="37D5CADEC97C44098FE8C03C3CFC800E"/>
-          </w:pPr>
-          <w:r>
-            <w:rPr>
-              <w:rFonts w:asciiTheme="majorHAnsi" w:hAnsiTheme="majorHAnsi"/>
-              <w:sz w:val="80"/>
-              <w:szCs w:val="80"/>
-              <w:lang w:val="fr-FR"/>
-            </w:rPr>
-            <w:t>[Titre du document]</w:t>
-          </w:r>
-        </w:p>
-      </w:docPartBody>
-    </w:docPart>
-    <w:docPart>
-      <w:docPartPr>
-        <w:name w:val="2E789C17F82746B5B9C5E7351B93EDB2"/>
-        <w:category>
-          <w:name w:val="Général"/>
-          <w:gallery w:val="placeholder"/>
-        </w:category>
-        <w:types>
-          <w:type w:val="bbPlcHdr"/>
-        </w:types>
-        <w:behaviors>
-          <w:behavior w:val="content"/>
-        </w:behaviors>
-        <w:guid w:val="{60647882-9E36-47FA-984D-BCA858E61C7C}"/>
-      </w:docPartPr>
-      <w:docPartBody>
-        <w:p>
-          <w:pPr>
-            <w:pStyle w:val="2E789C17F82746B5B9C5E7351B93EDB2"/>
-          </w:pPr>
-          <w:r>
-            <w:rPr>
-              <w:rFonts w:asciiTheme="majorHAnsi" w:hAnsiTheme="majorHAnsi"/>
-              <w:sz w:val="44"/>
-              <w:szCs w:val="44"/>
-              <w:lang w:val="fr-FR"/>
-            </w:rPr>
-            <w:t>[Sous-titre du document]</w:t>
-          </w:r>
-        </w:p>
-      </w:docPartBody>
-    </w:docPart>
-  </w:docParts>
-</w:glossaryDocument>
+<w:glossaryDocument xmlns:wpc="http://schemas.microsoft.com/office/word/2010/wordprocessingCanvas" xmlns:mc="http://schemas.openxmlformats.org/markup-compatibility/2006" xmlns:o="urn:schemas-microsoft-com:office:office" xmlns:r="http://schemas.openxmlformats.org/officeDocument/2006/relationships" xmlns:m="http://schemas.openxmlformats.org/officeDocument/2006/math" xmlns:v="urn:schemas-microsoft-com:vml" xmlns:wp14="http://schemas.microsoft.com/office/word/2010/wordprocessingDrawing" xmlns:wp="http://schemas.openxmlformats.org/drawingml/2006/wordprocessingDrawing" xmlns:w10="urn:schemas-microsoft-com:office:word" xmlns:w="http://schemas.openxmlformats.org/wordprocessingml/2006/main" xmlns:w14="http://schemas.microsoft.com/office/word/2010/wordml" xmlns:wpg="http://schemas.microsoft.com/office/word/2010/wordprocessingGroup" xmlns:wpi="http://schemas.microsoft.com/office/word/2010/wordprocessingInk" xmlns:wne="http://schemas.microsoft.com/office/word/2006/wordml" xmlns:wps="http://schemas.microsoft.com/office/word/2010/wordprocessingShape" mc:Ignorable="w14 wp14"/>
 </file>
 
 <file path=word/glossary/fontTable.xml><?xml version="1.0" encoding="utf-8"?>
@@ -3869,7 +3951,7 @@
     <w:charset w:val="00"/>
     <w:family w:val="swiss"/>
     <w:pitch w:val="variable"/>
-    <w:sig w:usb0="E00002FF" w:usb1="4000ACFF" w:usb2="00000001" w:usb3="00000000" w:csb0="0000019F" w:csb1="00000000"/>
+    <w:sig w:usb0="E10002FF" w:usb1="4000ACFF" w:usb2="00000009" w:usb3="00000000" w:csb0="0000019F" w:csb1="00000000"/>
   </w:font>
   <w:font w:name="Cambria">
     <w:panose1 w:val="02040503050406030204"/>
@@ -3907,6 +3989,8 @@
     <w:rsid w:val="003276B2"/>
     <w:rsid w:val="003E6E29"/>
     <w:rsid w:val="005C6FA7"/>
+    <w:rsid w:val="00A23997"/>
+    <w:rsid w:val="00C86B50"/>
     <w:rsid w:val="00DC3B2A"/>
     <w:rsid w:val="00E72DEC"/>
   </w:rsids>
@@ -4650,7 +4734,7 @@
 </file>
 
 <file path=customXml/itemProps2.xml><?xml version="1.0" encoding="utf-8"?>
-<ds:datastoreItem xmlns:ds="http://schemas.openxmlformats.org/officeDocument/2006/customXml" ds:itemID="{FCB6F631-CC1B-4F4A-BF08-E75BED4614E2}">
+<ds:datastoreItem xmlns:ds="http://schemas.openxmlformats.org/officeDocument/2006/customXml" ds:itemID="{EB349C55-EDF3-4684-8F96-0C6C417AD338}">
   <ds:schemaRefs>
     <ds:schemaRef ds:uri="http://schemas.openxmlformats.org/officeDocument/2006/bibliography"/>
   </ds:schemaRefs>

</xml_diff>